<commit_message>
updated milestones document (ER diagram)
</commit_message>
<xml_diff>
--- a/documentations/words/group-2-milestones.docx
+++ b/documentations/words/group-2-milestones.docx
@@ -97,8 +97,6 @@
           <w:szCs w:val="40"/>
         </w:rPr>
       </w:pPr>
-      <w:bookmarkStart w:id="0" w:name="_GoBack"/>
-      <w:bookmarkEnd w:id="0"/>
     </w:p>
     <w:p>
       <w:pPr>
@@ -377,30 +375,45 @@
       <w:pPr>
         <w:jc w:val="both"/>
         <w:rPr>
-          <w:color w:val="111111"/>
-          <w:sz w:val="24"/>
-          <w:szCs w:val="24"/>
-          <w:shd w:val="clear" w:color="auto" w:fill="FDFDFD"/>
-        </w:rPr>
-      </w:pPr>
-      <w:r>
-        <w:rPr>
           <w:color w:val="B6D445"/>
           <w:sz w:val="24"/>
           <w:szCs w:val="24"/>
           <w:shd w:val="clear" w:color="auto" w:fill="FDFDFD"/>
         </w:rPr>
+        <w:sectPr>
+          <w:footerReference w:type="default" r:id="rId9"/>
+          <w:pgSz w:w="12240" w:h="15840"/>
+          <w:pgMar w:top="1440" w:right="1440" w:bottom="1440" w:left="1440" w:header="0" w:footer="720" w:gutter="0"/>
+          <w:pgBorders w:offsetFrom="page">
+            <w:top w:val="circlesRectangles" w:sz="10" w:space="24" w:color="auto"/>
+            <w:left w:val="circlesRectangles" w:sz="10" w:space="24" w:color="auto"/>
+            <w:bottom w:val="circlesRectangles" w:sz="10" w:space="24" w:color="auto"/>
+            <w:right w:val="circlesRectangles" w:sz="10" w:space="24" w:color="auto"/>
+          </w:pgBorders>
+          <w:pgNumType w:start="1"/>
+          <w:cols w:space="720"/>
+        </w:sectPr>
+      </w:pPr>
+    </w:p>
+    <w:p>
+      <w:pPr>
+        <w:jc w:val="both"/>
+        <w:rPr>
+          <w:color w:val="111111"/>
+          <w:sz w:val="24"/>
+          <w:szCs w:val="24"/>
+          <w:shd w:val="clear" w:color="auto" w:fill="FDFDFD"/>
+        </w:rPr>
+      </w:pPr>
+      <w:r>
+        <w:rPr>
+          <w:color w:val="B6D445"/>
+          <w:sz w:val="24"/>
+          <w:szCs w:val="24"/>
+          <w:shd w:val="clear" w:color="auto" w:fill="FDFDFD"/>
+        </w:rPr>
         <w:lastRenderedPageBreak/>
-        <w:t>Milestone 1</w:t>
-      </w:r>
-      <w:r>
-        <w:rPr>
-          <w:color w:val="B6D445"/>
-          <w:sz w:val="24"/>
-          <w:szCs w:val="24"/>
-          <w:shd w:val="clear" w:color="auto" w:fill="FDFDFD"/>
-        </w:rPr>
-        <w:t>:</w:t>
+        <w:t>Milestone 1:</w:t>
       </w:r>
       <w:r>
         <w:rPr>
@@ -424,7 +437,7 @@
       </w:pPr>
       <w:r>
         <w:pict w14:anchorId="3C607CD0">
-          <v:rect id="_x0000_i1029" style="width:0;height:1.5pt" o:hralign="center" o:hrstd="t" o:hr="t" fillcolor="#a0a0a0" stroked="f"/>
+          <v:rect id="_x0000_i1025" style="width:0;height:1.5pt" o:hralign="center" o:hrstd="t" o:hr="t" fillcolor="#a0a0a0" stroked="f"/>
         </w:pict>
       </w:r>
     </w:p>
@@ -447,17 +460,7 @@
           <w:szCs w:val="24"/>
           <w:shd w:val="clear" w:color="auto" w:fill="FDFDFD"/>
         </w:rPr>
-        <w:t>We believe that creating a standalone application will give us greater flexibility in developing our application. We want to keep the option of expanding our user base to other social media users, or those without Facebook accounts in the future. The feeds</w:t>
-      </w:r>
-      <w:r>
-        <w:rPr>
-          <w:b/>
-          <w:color w:val="111111"/>
-          <w:sz w:val="24"/>
-          <w:szCs w:val="24"/>
-          <w:shd w:val="clear" w:color="auto" w:fill="FDFDFD"/>
-        </w:rPr>
-        <w:t xml:space="preserve"> of our web-application will be hosted on Facebook and what our application offers is the anonymity of the user for both posting and replying.</w:t>
+        <w:t>We believe that creating a standalone application will give us greater flexibility in developing our application. We want to keep the option of expanding our user base to other social media users, or those without Facebook accounts in the future. The feeds of our web-application will be hosted on Facebook and what our application offers is the anonymity of the user for both posting and replying.</w:t>
       </w:r>
     </w:p>
     <w:p>
@@ -495,25 +498,7 @@
           <w:szCs w:val="24"/>
           <w:shd w:val="clear" w:color="auto" w:fill="FDFDFD"/>
         </w:rPr>
-        <w:t xml:space="preserve"> </w:t>
-      </w:r>
-      <w:r>
-        <w:rPr>
-          <w:color w:val="111111"/>
-          <w:sz w:val="24"/>
-          <w:szCs w:val="24"/>
-          <w:shd w:val="clear" w:color="auto" w:fill="FDFDFD"/>
-        </w:rPr>
-        <w:t>Explain your choice of libraries and what alternatives you have considered for your Facebook applic</w:t>
-      </w:r>
-      <w:r>
-        <w:rPr>
-          <w:color w:val="111111"/>
-          <w:sz w:val="24"/>
-          <w:szCs w:val="24"/>
-          <w:shd w:val="clear" w:color="auto" w:fill="FDFDFD"/>
-        </w:rPr>
-        <w:t>ation on both the client-side and server-side. If you have decided to go with the vanilla approaches (not using libraries/frameworks for the core application), do justify your decisions too.</w:t>
+        <w:t xml:space="preserve"> Explain your choice of libraries and what alternatives you have considered for your Facebook application on both the client-side and server-side. If you have decided to go with the vanilla approaches (not using libraries/frameworks for the core application), do justify your decisions too.</w:t>
       </w:r>
     </w:p>
     <w:p>
@@ -527,7 +512,7 @@
       </w:pPr>
       <w:r>
         <w:pict w14:anchorId="5CA1136C">
-          <v:rect id="_x0000_i1030" style="width:0;height:1.5pt" o:hralign="center" o:hrstd="t" o:hr="t" fillcolor="#a0a0a0" stroked="f"/>
+          <v:rect id="_x0000_i1026" style="width:0;height:1.5pt" o:hralign="center" o:hrstd="t" o:hr="t" fillcolor="#a0a0a0" stroked="f"/>
         </w:pict>
       </w:r>
     </w:p>
@@ -547,15 +532,7 @@
           <w:sz w:val="24"/>
           <w:szCs w:val="24"/>
         </w:rPr>
-        <w:t>First, we used a full-stack web framework, because frameworks s</w:t>
-      </w:r>
-      <w:r>
-        <w:rPr>
-          <w:b/>
-          <w:sz w:val="24"/>
-          <w:szCs w:val="24"/>
-        </w:rPr>
-        <w:t>implify the development of the app and let us focus on the high-level architecture rather than the low-level, basic, repetitive tasks like socket programming.</w:t>
+        <w:t>First, we used a full-stack web framework, because frameworks simplify the development of the app and let us focus on the high-level architecture rather than the low-level, basic, repetitive tasks like socket programming.</w:t>
       </w:r>
     </w:p>
     <w:p>
@@ -595,23 +572,7 @@
           <w:sz w:val="24"/>
           <w:szCs w:val="24"/>
         </w:rPr>
-        <w:t>We used the Laravel PHP framework for our server-side development. We do not want to choos</w:t>
-      </w:r>
-      <w:r>
-        <w:rPr>
-          <w:b/>
-          <w:sz w:val="24"/>
-          <w:szCs w:val="24"/>
-        </w:rPr>
-        <w:t xml:space="preserve">e microframeworks such as Flask and Sinatra as they are intended for smaller projects with specialized purposes. For example, for a static website, if we need a simple backend service for one or two forms, we can send the forms from client-side to a Flask </w:t>
-      </w:r>
-      <w:r>
-        <w:rPr>
-          <w:b/>
-          <w:sz w:val="24"/>
-          <w:szCs w:val="24"/>
-        </w:rPr>
-        <w:t>backend.</w:t>
+        <w:t>We used the Laravel PHP framework for our server-side development. We do not want to choose microframeworks such as Flask and Sinatra as they are intended for smaller projects with specialized purposes. For example, for a static website, if we need a simple backend service for one or two forms, we can send the forms from client-side to a Flask backend.</w:t>
       </w:r>
     </w:p>
     <w:p>
@@ -630,23 +591,7 @@
           <w:sz w:val="24"/>
           <w:szCs w:val="24"/>
         </w:rPr>
-        <w:t>In addition, we can expect more unnecessary labour in configuring microframework apps with the amount of non-trivial features we intend to expand towards. On the other hand, frameworks such as Laravel and Ruby on Rails support the philosophy of “c</w:t>
-      </w:r>
-      <w:r>
-        <w:rPr>
-          <w:b/>
-          <w:sz w:val="24"/>
-          <w:szCs w:val="24"/>
-        </w:rPr>
-        <w:t>onvention over configuration”. We can then focus our time on actually developing the app and leave the standards and specifications to the framework. This saves our time, and also helps with debugging and future handover. The community of both Ruby on Rail</w:t>
-      </w:r>
-      <w:r>
-        <w:rPr>
-          <w:b/>
-          <w:sz w:val="24"/>
-          <w:szCs w:val="24"/>
-        </w:rPr>
-        <w:t>s and Laravel are large, and with most of them sticking with the conventions, we can expect to debug our problems faster, without the distraction of configuration, setup, and variables.</w:t>
+        <w:t>In addition, we can expect more unnecessary labour in configuring microframework apps with the amount of non-trivial features we intend to expand towards. On the other hand, frameworks such as Laravel and Ruby on Rails support the philosophy of “convention over configuration”. We can then focus our time on actually developing the app and leave the standards and specifications to the framework. This saves our time, and also helps with debugging and future handover. The community of both Ruby on Rails and Laravel are large, and with most of them sticking with the conventions, we can expect to debug our problems faster, without the distraction of configuration, setup, and variables.</w:t>
       </w:r>
     </w:p>
     <w:p>
@@ -665,15 +610,7 @@
           <w:sz w:val="24"/>
           <w:szCs w:val="24"/>
         </w:rPr>
-        <w:t>As for the other frameworks like Django, NodeJS, and so on, we will ge</w:t>
-      </w:r>
-      <w:r>
-        <w:rPr>
-          <w:b/>
-          <w:sz w:val="24"/>
-          <w:szCs w:val="24"/>
-        </w:rPr>
-        <w:t>t more flexibility from them compared to the aforementioned two MVC frameworks above. However, we foresee a steeper learning with these due to lack of familiarity. The MVC architecture, on the other hand, is understood well by the team.</w:t>
+        <w:t>As for the other frameworks like Django, NodeJS, and so on, we will get more flexibility from them compared to the aforementioned two MVC frameworks above. However, we foresee a steeper learning with these due to lack of familiarity. The MVC architecture, on the other hand, is understood well by the team.</w:t>
       </w:r>
     </w:p>
     <w:p>
@@ -693,15 +630,7 @@
           <w:szCs w:val="24"/>
         </w:rPr>
         <w:lastRenderedPageBreak/>
-        <w:t>In the end, we chose Laravel over Ruby on Rails and other PHP frameworks. PHP is easier to pick up for us as all of us are proficient with HTML, CSS, and JavaScript, but only one of us is familiar with Ruby. And as for Laravel, we appreciate that it emphas</w:t>
-      </w:r>
-      <w:r>
-        <w:rPr>
-          <w:b/>
-          <w:sz w:val="24"/>
-          <w:szCs w:val="24"/>
-        </w:rPr>
-        <w:t>ises “convention over configuration”. Such philosophy are not emphasised in other PHP frameworks, which could lead to us having problems to debug (less helpful answers on the internet).</w:t>
+        <w:t>In the end, we chose Laravel over Ruby on Rails and other PHP frameworks. PHP is easier to pick up for us as all of us are proficient with HTML, CSS, and JavaScript, but only one of us is familiar with Ruby. And as for Laravel, we appreciate that it emphasises “convention over configuration”. Such philosophy are not emphasised in other PHP frameworks, which could lead to us having problems to debug (less helpful answers on the internet).</w:t>
       </w:r>
     </w:p>
     <w:p>
@@ -740,15 +669,7 @@
           <w:sz w:val="24"/>
           <w:szCs w:val="24"/>
         </w:rPr>
-        <w:t xml:space="preserve">We picked bootstrap as it fits well with Laravel framework. It </w:t>
-      </w:r>
-      <w:r>
-        <w:rPr>
-          <w:b/>
-          <w:sz w:val="24"/>
-          <w:szCs w:val="24"/>
-        </w:rPr>
-        <w:t>contains some templates based on HTML and CSS, which makes it efficient to design user interface and implement front-end development. The interface is really pretty and easy to pickup that we have already implemented.</w:t>
+        <w:t>We picked bootstrap as it fits well with Laravel framework. It contains some templates based on HTML and CSS, which makes it efficient to design user interface and implement front-end development. The interface is really pretty and easy to pickup that we have already implemented.</w:t>
       </w:r>
     </w:p>
     <w:p>
@@ -767,34 +688,16 @@
           <w:szCs w:val="24"/>
           <w:shd w:val="clear" w:color="auto" w:fill="FDFDFD"/>
         </w:rPr>
-        <w:t>Milestone 3</w:t>
-      </w:r>
-      <w:r>
-        <w:rPr>
-          <w:color w:val="B6D445"/>
-          <w:sz w:val="24"/>
-          <w:szCs w:val="24"/>
-          <w:shd w:val="clear" w:color="auto" w:fill="FDFDFD"/>
-        </w:rPr>
-        <w:t>:</w:t>
-      </w:r>
-      <w:r>
-        <w:rPr>
-          <w:color w:val="111111"/>
-          <w:sz w:val="24"/>
-          <w:szCs w:val="24"/>
-          <w:shd w:val="clear" w:color="auto" w:fill="FDFDFD"/>
-        </w:rPr>
-        <w:t xml:space="preserve"> Give your newborn applica</w:t>
-      </w:r>
-      <w:r>
-        <w:rPr>
-          <w:color w:val="111111"/>
-          <w:sz w:val="24"/>
-          <w:szCs w:val="24"/>
-          <w:shd w:val="clear" w:color="auto" w:fill="FDFDFD"/>
-        </w:rPr>
-        <w:t>tion some love. Go to the App Details page and fill the page with as much appropriate information as you can. And yes, we expect a nice application icon! Screenshot the dashboard fields for your midterm submission.</w:t>
+        <w:t>Milestone 3:</w:t>
+      </w:r>
+      <w:r>
+        <w:rPr>
+          <w:color w:val="111111"/>
+          <w:sz w:val="24"/>
+          <w:szCs w:val="24"/>
+          <w:shd w:val="clear" w:color="auto" w:fill="FDFDFD"/>
+        </w:rPr>
+        <w:t xml:space="preserve"> Give your newborn application some love. Go to the App Details page and fill the page with as much appropriate information as you can. And yes, we expect a nice application icon! Screenshot the dashboard fields for your midterm submission.</w:t>
       </w:r>
     </w:p>
     <w:p>
@@ -808,7 +711,7 @@
       </w:pPr>
       <w:r>
         <w:pict w14:anchorId="2A730A9A">
-          <v:rect id="_x0000_i1031" style="width:0;height:1.5pt" o:hralign="center" o:hrstd="t" o:hr="t" fillcolor="#a0a0a0" stroked="f"/>
+          <v:rect id="_x0000_i1027" style="width:0;height:1.5pt" o:hralign="center" o:hrstd="t" o:hr="t" fillcolor="#a0a0a0" stroked="f"/>
         </w:pict>
       </w:r>
     </w:p>
@@ -898,27 +801,7 @@
           <w:szCs w:val="24"/>
           <w:shd w:val="clear" w:color="auto" w:fill="FDFDFD"/>
         </w:rPr>
-        <w:t>The icon in simplicity is actua</w:t>
-      </w:r>
-      <w:r>
-        <w:rPr>
-          <w:b/>
-          <w:color w:val="111111"/>
-          <w:sz w:val="24"/>
-          <w:szCs w:val="24"/>
-          <w:shd w:val="clear" w:color="auto" w:fill="FDFDFD"/>
-        </w:rPr>
-        <w:t xml:space="preserve">lly a lightbulb with a question mark inside. The question mark implies that users can feel free to ask questions and seek for advice in this application. The lightbulb signifies the advice and tips given by other users, which could guide the life of those </w:t>
-      </w:r>
-      <w:r>
-        <w:rPr>
-          <w:b/>
-          <w:color w:val="111111"/>
-          <w:sz w:val="24"/>
-          <w:szCs w:val="24"/>
-          <w:shd w:val="clear" w:color="auto" w:fill="FDFDFD"/>
-        </w:rPr>
-        <w:t>who request for advice.</w:t>
+        <w:t>The icon in simplicity is actually a lightbulb with a question mark inside. The question mark implies that users can feel free to ask questions and seek for advice in this application. The lightbulb signifies the advice and tips given by other users, which could guide the life of those who request for advice.</w:t>
       </w:r>
     </w:p>
     <w:p>
@@ -990,7 +873,7 @@
                     <pic:cNvPicPr preferRelativeResize="0"/>
                   </pic:nvPicPr>
                   <pic:blipFill>
-                    <a:blip r:embed="rId9"/>
+                    <a:blip r:embed="rId10"/>
                     <a:srcRect/>
                     <a:stretch>
                       <a:fillRect/>
@@ -1051,35 +934,16 @@
           <w:szCs w:val="24"/>
           <w:shd w:val="clear" w:color="auto" w:fill="FDFDFD"/>
         </w:rPr>
-        <w:lastRenderedPageBreak/>
-        <w:t>Milestone 4</w:t>
-      </w:r>
-      <w:r>
-        <w:rPr>
-          <w:color w:val="B6D445"/>
-          <w:sz w:val="24"/>
-          <w:szCs w:val="24"/>
-          <w:shd w:val="clear" w:color="auto" w:fill="FDFDFD"/>
-        </w:rPr>
-        <w:t>:</w:t>
-      </w:r>
-      <w:r>
-        <w:rPr>
-          <w:color w:val="111111"/>
-          <w:sz w:val="24"/>
-          <w:szCs w:val="24"/>
-          <w:shd w:val="clear" w:color="auto" w:fill="FDFDFD"/>
-        </w:rPr>
-        <w:t xml:space="preserve"> Integrate your application with Facebook. If you are developing a Facebook Facebook Web Games app, then users should be able to visit your app and at least see their name (retrieved using the API) on the page. Similarly, if you are developing a standalone</w:t>
-      </w:r>
-      <w:r>
-        <w:rPr>
-          <w:color w:val="111111"/>
-          <w:sz w:val="24"/>
-          <w:szCs w:val="24"/>
-          <w:shd w:val="clear" w:color="auto" w:fill="FDFDFD"/>
-        </w:rPr>
-        <w:t xml:space="preserve"> app, users should be able to login to your app using their Facebook account and see their own name appearing.</w:t>
+        <w:t>Milestone 4:</w:t>
+      </w:r>
+      <w:r>
+        <w:rPr>
+          <w:color w:val="111111"/>
+          <w:sz w:val="24"/>
+          <w:szCs w:val="24"/>
+          <w:shd w:val="clear" w:color="auto" w:fill="FDFDFD"/>
+        </w:rPr>
+        <w:t xml:space="preserve"> Integrate your application with Facebook. If you are developing a Facebook Facebook Web Games app, then users should be able to visit your app and at least see their name (retrieved using the API) on the page. Similarly, if you are developing a standalone app, users should be able to login to your app using their Facebook account and see their own name appearing.</w:t>
       </w:r>
     </w:p>
     <w:p>
@@ -1114,7 +978,7 @@
                     <pic:cNvPicPr preferRelativeResize="0"/>
                   </pic:nvPicPr>
                   <pic:blipFill>
-                    <a:blip r:embed="rId10"/>
+                    <a:blip r:embed="rId11"/>
                     <a:srcRect/>
                     <a:stretch>
                       <a:fillRect/>
@@ -1173,16 +1037,7 @@
           <w:szCs w:val="24"/>
           <w:shd w:val="clear" w:color="auto" w:fill="FDFDFD"/>
         </w:rPr>
-        <w:t>Milestone 5</w:t>
-      </w:r>
-      <w:r>
-        <w:rPr>
-          <w:color w:val="B6D445"/>
-          <w:sz w:val="24"/>
-          <w:szCs w:val="24"/>
-          <w:shd w:val="clear" w:color="auto" w:fill="FDFDFD"/>
-        </w:rPr>
-        <w:t>:</w:t>
+        <w:t>Milestone 5:</w:t>
       </w:r>
       <w:r>
         <w:rPr>
@@ -1216,21 +1071,28 @@
           <w:lang w:val="en-MY"/>
         </w:rPr>
         <w:drawing>
-          <wp:inline distT="114300" distB="114300" distL="114300" distR="114300" wp14:anchorId="3F077311" wp14:editId="1BD61FFB">
-            <wp:extent cx="5943600" cy="2984500"/>
+          <wp:inline distT="0" distB="0" distL="0" distR="0" wp14:anchorId="267D8A8A" wp14:editId="570419F5">
+            <wp:extent cx="5943600" cy="3430270"/>
             <wp:effectExtent l="0" t="0" r="0" b="0"/>
-            <wp:docPr id="4" name="image15.png" descr="ER_Diagram_Final.png"/>
-            <wp:cNvGraphicFramePr/>
+            <wp:docPr id="14" name="Picture 14"/>
+            <wp:cNvGraphicFramePr>
+              <a:graphicFrameLocks xmlns:a="http://schemas.openxmlformats.org/drawingml/2006/main" noChangeAspect="1"/>
+            </wp:cNvGraphicFramePr>
             <a:graphic xmlns:a="http://schemas.openxmlformats.org/drawingml/2006/main">
               <a:graphicData uri="http://schemas.openxmlformats.org/drawingml/2006/picture">
                 <pic:pic xmlns:pic="http://schemas.openxmlformats.org/drawingml/2006/picture">
                   <pic:nvPicPr>
-                    <pic:cNvPr id="0" name="image15.png" descr="ER_Diagram_Final.png"/>
-                    <pic:cNvPicPr preferRelativeResize="0"/>
+                    <pic:cNvPr id="14" name="ER_Diagram_Final (1).png"/>
+                    <pic:cNvPicPr/>
                   </pic:nvPicPr>
                   <pic:blipFill>
-                    <a:blip r:embed="rId11"/>
-                    <a:srcRect/>
+                    <a:blip r:embed="rId12">
+                      <a:extLst>
+                        <a:ext uri="{28A0092B-C50C-407E-A947-70E740481C1C}">
+                          <a14:useLocalDpi xmlns:a14="http://schemas.microsoft.com/office/drawing/2010/main" val="0"/>
+                        </a:ext>
+                      </a:extLst>
+                    </a:blip>
                     <a:stretch>
                       <a:fillRect/>
                     </a:stretch>
@@ -1238,12 +1100,11 @@
                   <pic:spPr>
                     <a:xfrm>
                       <a:off x="0" y="0"/>
-                      <a:ext cx="5943600" cy="2984500"/>
+                      <a:ext cx="5943600" cy="3430270"/>
                     </a:xfrm>
                     <a:prstGeom prst="rect">
                       <a:avLst/>
                     </a:prstGeom>
-                    <a:ln/>
                   </pic:spPr>
                 </pic:pic>
               </a:graphicData>
@@ -1254,18 +1115,6 @@
     </w:p>
     <w:p>
       <w:pPr>
-        <w:spacing w:after="200"/>
-        <w:rPr>
-          <w:rFonts w:ascii="Times New Roman" w:eastAsia="Times New Roman" w:hAnsi="Times New Roman" w:cs="Times New Roman"/>
-          <w:color w:val="111111"/>
-          <w:sz w:val="28"/>
-          <w:szCs w:val="28"/>
-          <w:shd w:val="clear" w:color="auto" w:fill="FDFDFD"/>
-        </w:rPr>
-      </w:pPr>
-    </w:p>
-    <w:p>
-      <w:pPr>
         <w:pStyle w:val="NoSpacing"/>
         <w:rPr>
           <w:b/>
@@ -1273,9 +1122,9 @@
           <w:szCs w:val="24"/>
         </w:rPr>
       </w:pPr>
-      <w:bookmarkStart w:id="1" w:name="_od64wgbjuhx8" w:colFirst="0" w:colLast="0"/>
-      <w:bookmarkStart w:id="2" w:name="_Toc492673085"/>
-      <w:bookmarkEnd w:id="1"/>
+      <w:bookmarkStart w:id="0" w:name="_od64wgbjuhx8" w:colFirst="0" w:colLast="0"/>
+      <w:bookmarkStart w:id="1" w:name="_Toc492673085"/>
+      <w:bookmarkEnd w:id="0"/>
       <w:r>
         <w:rPr>
           <w:b/>
@@ -1285,6 +1134,18 @@
         <w:lastRenderedPageBreak/>
         <w:t>Breakdown of tables</w:t>
       </w:r>
+      <w:bookmarkEnd w:id="1"/>
+    </w:p>
+    <w:p>
+      <w:pPr>
+        <w:pStyle w:val="NoSpacing"/>
+        <w:rPr>
+          <w:b/>
+          <w:sz w:val="24"/>
+          <w:szCs w:val="24"/>
+        </w:rPr>
+      </w:pPr>
+      <w:bookmarkStart w:id="2" w:name="_GoBack"/>
       <w:bookmarkEnd w:id="2"/>
     </w:p>
     <w:tbl>
@@ -2447,971 +2308,10 @@
     </w:tbl>
     <w:p>
       <w:pPr>
-        <w:spacing w:after="200"/>
-        <w:rPr>
-          <w:rFonts w:ascii="Times New Roman" w:eastAsia="Times New Roman" w:hAnsi="Times New Roman" w:cs="Times New Roman"/>
-          <w:color w:val="111111"/>
-          <w:sz w:val="20"/>
-          <w:szCs w:val="20"/>
-          <w:shd w:val="clear" w:color="auto" w:fill="FDFDFD"/>
-        </w:rPr>
-      </w:pPr>
-    </w:p>
-    <w:tbl>
-      <w:tblPr>
-        <w:tblStyle w:val="a2"/>
-        <w:tblW w:w="9360" w:type="dxa"/>
-        <w:tblInd w:w="100" w:type="dxa"/>
-        <w:tblBorders>
-          <w:top w:val="single" w:sz="8" w:space="0" w:color="000000"/>
-          <w:left w:val="single" w:sz="8" w:space="0" w:color="000000"/>
-          <w:bottom w:val="single" w:sz="8" w:space="0" w:color="000000"/>
-          <w:right w:val="single" w:sz="8" w:space="0" w:color="000000"/>
-          <w:insideH w:val="single" w:sz="8" w:space="0" w:color="000000"/>
-          <w:insideV w:val="single" w:sz="8" w:space="0" w:color="000000"/>
-        </w:tblBorders>
-        <w:tblLayout w:type="fixed"/>
-        <w:tblLook w:val="0600" w:firstRow="0" w:lastRow="0" w:firstColumn="0" w:lastColumn="0" w:noHBand="1" w:noVBand="1"/>
-      </w:tblPr>
-      <w:tblGrid>
-        <w:gridCol w:w="4680"/>
-        <w:gridCol w:w="4680"/>
-      </w:tblGrid>
-      <w:tr>
-        <w:trPr>
-          <w:trHeight w:val="460"/>
-        </w:trPr>
-        <w:tc>
-          <w:tcPr>
-            <w:tcW w:w="9360" w:type="dxa"/>
-            <w:gridSpan w:val="2"/>
-            <w:shd w:val="clear" w:color="auto" w:fill="D9D9D9"/>
-            <w:tcMar>
-              <w:top w:w="100" w:type="dxa"/>
-              <w:left w:w="100" w:type="dxa"/>
-              <w:bottom w:w="100" w:type="dxa"/>
-              <w:right w:w="100" w:type="dxa"/>
-            </w:tcMar>
-          </w:tcPr>
-          <w:p>
-            <w:pPr>
-              <w:widowControl w:val="0"/>
-              <w:spacing w:after="200"/>
-              <w:jc w:val="center"/>
-              <w:rPr>
-                <w:rFonts w:ascii="Times New Roman" w:eastAsia="Times New Roman" w:hAnsi="Times New Roman" w:cs="Times New Roman"/>
-                <w:color w:val="111111"/>
-                <w:sz w:val="20"/>
-                <w:szCs w:val="20"/>
-                <w:shd w:val="clear" w:color="auto" w:fill="D9D9D9"/>
-              </w:rPr>
-            </w:pPr>
-            <w:r>
-              <w:rPr>
-                <w:rFonts w:ascii="Times New Roman" w:eastAsia="Times New Roman" w:hAnsi="Times New Roman" w:cs="Times New Roman"/>
-                <w:color w:val="111111"/>
-                <w:sz w:val="20"/>
-                <w:szCs w:val="20"/>
-                <w:shd w:val="clear" w:color="auto" w:fill="D9D9D9"/>
-              </w:rPr>
-              <w:lastRenderedPageBreak/>
-              <w:t>Advice_Replies</w:t>
-            </w:r>
-          </w:p>
-        </w:tc>
-      </w:tr>
-      <w:tr>
-        <w:tc>
-          <w:tcPr>
-            <w:tcW w:w="4680" w:type="dxa"/>
-            <w:shd w:val="clear" w:color="auto" w:fill="D9D9D9"/>
-            <w:tcMar>
-              <w:top w:w="100" w:type="dxa"/>
-              <w:left w:w="100" w:type="dxa"/>
-              <w:bottom w:w="100" w:type="dxa"/>
-              <w:right w:w="100" w:type="dxa"/>
-            </w:tcMar>
-          </w:tcPr>
-          <w:p>
-            <w:pPr>
-              <w:widowControl w:val="0"/>
-              <w:spacing w:after="200"/>
-              <w:jc w:val="center"/>
-              <w:rPr>
-                <w:rFonts w:ascii="Times New Roman" w:eastAsia="Times New Roman" w:hAnsi="Times New Roman" w:cs="Times New Roman"/>
-                <w:color w:val="111111"/>
-                <w:sz w:val="20"/>
-                <w:szCs w:val="20"/>
-                <w:shd w:val="clear" w:color="auto" w:fill="D9D9D9"/>
-              </w:rPr>
-            </w:pPr>
-            <w:r>
-              <w:rPr>
-                <w:rFonts w:ascii="Times New Roman" w:eastAsia="Times New Roman" w:hAnsi="Times New Roman" w:cs="Times New Roman"/>
-                <w:color w:val="111111"/>
-                <w:sz w:val="20"/>
-                <w:szCs w:val="20"/>
-                <w:shd w:val="clear" w:color="auto" w:fill="D9D9D9"/>
-              </w:rPr>
-              <w:t>Description</w:t>
-            </w:r>
-          </w:p>
-        </w:tc>
-        <w:tc>
-          <w:tcPr>
-            <w:tcW w:w="4680" w:type="dxa"/>
-            <w:shd w:val="clear" w:color="auto" w:fill="D9D9D9"/>
-            <w:tcMar>
-              <w:top w:w="100" w:type="dxa"/>
-              <w:left w:w="100" w:type="dxa"/>
-              <w:bottom w:w="100" w:type="dxa"/>
-              <w:right w:w="100" w:type="dxa"/>
-            </w:tcMar>
-          </w:tcPr>
-          <w:p>
-            <w:pPr>
-              <w:widowControl w:val="0"/>
-              <w:spacing w:after="200"/>
-              <w:jc w:val="center"/>
-              <w:rPr>
-                <w:rFonts w:ascii="Times New Roman" w:eastAsia="Times New Roman" w:hAnsi="Times New Roman" w:cs="Times New Roman"/>
-                <w:color w:val="111111"/>
-                <w:sz w:val="20"/>
-                <w:szCs w:val="20"/>
-                <w:shd w:val="clear" w:color="auto" w:fill="D9D9D9"/>
-              </w:rPr>
-            </w:pPr>
-            <w:r>
-              <w:rPr>
-                <w:rFonts w:ascii="Times New Roman" w:eastAsia="Times New Roman" w:hAnsi="Times New Roman" w:cs="Times New Roman"/>
-                <w:color w:val="111111"/>
-                <w:sz w:val="20"/>
-                <w:szCs w:val="20"/>
-                <w:shd w:val="clear" w:color="auto" w:fill="D9D9D9"/>
-              </w:rPr>
-              <w:t>To store the replies to the facebook comments</w:t>
-            </w:r>
-          </w:p>
-        </w:tc>
-      </w:tr>
-      <w:tr>
-        <w:tc>
-          <w:tcPr>
-            <w:tcW w:w="4680" w:type="dxa"/>
-            <w:shd w:val="clear" w:color="auto" w:fill="auto"/>
-            <w:tcMar>
-              <w:top w:w="100" w:type="dxa"/>
-              <w:left w:w="100" w:type="dxa"/>
-              <w:bottom w:w="100" w:type="dxa"/>
-              <w:right w:w="100" w:type="dxa"/>
-            </w:tcMar>
-          </w:tcPr>
-          <w:p>
-            <w:pPr>
-              <w:widowControl w:val="0"/>
-              <w:spacing w:after="200"/>
-              <w:jc w:val="center"/>
-              <w:rPr>
-                <w:rFonts w:ascii="Times New Roman" w:eastAsia="Times New Roman" w:hAnsi="Times New Roman" w:cs="Times New Roman"/>
-                <w:color w:val="111111"/>
-                <w:sz w:val="20"/>
-                <w:szCs w:val="20"/>
-                <w:u w:val="single"/>
-                <w:shd w:val="clear" w:color="auto" w:fill="FDFDFD"/>
-              </w:rPr>
-            </w:pPr>
-            <w:r>
-              <w:rPr>
-                <w:rFonts w:ascii="Times New Roman" w:eastAsia="Times New Roman" w:hAnsi="Times New Roman" w:cs="Times New Roman"/>
-                <w:color w:val="111111"/>
-                <w:sz w:val="20"/>
-                <w:szCs w:val="20"/>
-                <w:shd w:val="clear" w:color="auto" w:fill="EFEFEF"/>
-              </w:rPr>
-              <w:t>PRIMARY KEY</w:t>
-            </w:r>
-          </w:p>
-        </w:tc>
-        <w:tc>
-          <w:tcPr>
-            <w:tcW w:w="4680" w:type="dxa"/>
-            <w:shd w:val="clear" w:color="auto" w:fill="auto"/>
-            <w:tcMar>
-              <w:top w:w="100" w:type="dxa"/>
-              <w:left w:w="100" w:type="dxa"/>
-              <w:bottom w:w="100" w:type="dxa"/>
-              <w:right w:w="100" w:type="dxa"/>
-            </w:tcMar>
-          </w:tcPr>
-          <w:p>
-            <w:pPr>
-              <w:widowControl w:val="0"/>
-              <w:spacing w:after="200"/>
-              <w:jc w:val="center"/>
-              <w:rPr>
-                <w:rFonts w:ascii="Times New Roman" w:eastAsia="Times New Roman" w:hAnsi="Times New Roman" w:cs="Times New Roman"/>
-                <w:color w:val="111111"/>
-                <w:sz w:val="20"/>
-                <w:szCs w:val="20"/>
-                <w:shd w:val="clear" w:color="auto" w:fill="EFEFEF"/>
-              </w:rPr>
-            </w:pPr>
-            <w:r>
-              <w:rPr>
-                <w:rFonts w:ascii="Times New Roman" w:eastAsia="Times New Roman" w:hAnsi="Times New Roman" w:cs="Times New Roman"/>
-                <w:i/>
-                <w:color w:val="111111"/>
-                <w:sz w:val="20"/>
-                <w:szCs w:val="20"/>
-                <w:shd w:val="clear" w:color="auto" w:fill="FDFDFD"/>
-              </w:rPr>
-              <w:t>facebook_reply_id</w:t>
-            </w:r>
-          </w:p>
-        </w:tc>
-      </w:tr>
-      <w:tr>
-        <w:tc>
-          <w:tcPr>
-            <w:tcW w:w="4680" w:type="dxa"/>
-            <w:shd w:val="clear" w:color="auto" w:fill="auto"/>
-            <w:tcMar>
-              <w:top w:w="100" w:type="dxa"/>
-              <w:left w:w="100" w:type="dxa"/>
-              <w:bottom w:w="100" w:type="dxa"/>
-              <w:right w:w="100" w:type="dxa"/>
-            </w:tcMar>
-          </w:tcPr>
-          <w:p>
-            <w:pPr>
-              <w:widowControl w:val="0"/>
-              <w:spacing w:after="200"/>
-              <w:jc w:val="center"/>
-              <w:rPr>
-                <w:rFonts w:ascii="Times New Roman" w:eastAsia="Times New Roman" w:hAnsi="Times New Roman" w:cs="Times New Roman"/>
-                <w:color w:val="111111"/>
-                <w:sz w:val="20"/>
-                <w:szCs w:val="20"/>
-                <w:shd w:val="clear" w:color="auto" w:fill="EFEFEF"/>
-              </w:rPr>
-            </w:pPr>
-            <w:r>
-              <w:rPr>
-                <w:rFonts w:ascii="Times New Roman" w:eastAsia="Times New Roman" w:hAnsi="Times New Roman" w:cs="Times New Roman"/>
-                <w:color w:val="111111"/>
-                <w:sz w:val="20"/>
-                <w:szCs w:val="20"/>
-                <w:shd w:val="clear" w:color="auto" w:fill="EFEFEF"/>
-              </w:rPr>
-              <w:t>FOREIGN KEY</w:t>
-            </w:r>
-          </w:p>
-        </w:tc>
-        <w:tc>
-          <w:tcPr>
-            <w:tcW w:w="4680" w:type="dxa"/>
-            <w:shd w:val="clear" w:color="auto" w:fill="auto"/>
-            <w:tcMar>
-              <w:top w:w="100" w:type="dxa"/>
-              <w:left w:w="100" w:type="dxa"/>
-              <w:bottom w:w="100" w:type="dxa"/>
-              <w:right w:w="100" w:type="dxa"/>
-            </w:tcMar>
-          </w:tcPr>
-          <w:p>
-            <w:pPr>
-              <w:widowControl w:val="0"/>
-              <w:spacing w:after="200"/>
-              <w:jc w:val="center"/>
-              <w:rPr>
-                <w:rFonts w:ascii="Times New Roman" w:eastAsia="Times New Roman" w:hAnsi="Times New Roman" w:cs="Times New Roman"/>
-                <w:color w:val="111111"/>
-                <w:sz w:val="20"/>
-                <w:szCs w:val="20"/>
-                <w:shd w:val="clear" w:color="auto" w:fill="FDFDFD"/>
-              </w:rPr>
-            </w:pPr>
-            <w:r>
-              <w:rPr>
-                <w:rFonts w:ascii="Times New Roman" w:eastAsia="Times New Roman" w:hAnsi="Times New Roman" w:cs="Times New Roman"/>
-                <w:i/>
-                <w:color w:val="111111"/>
-                <w:sz w:val="20"/>
-                <w:szCs w:val="20"/>
-                <w:shd w:val="clear" w:color="auto" w:fill="FDFDFD"/>
-              </w:rPr>
-              <w:t xml:space="preserve">facebook_user_id </w:t>
-            </w:r>
-            <w:r>
-              <w:rPr>
-                <w:rFonts w:ascii="Times New Roman" w:eastAsia="Times New Roman" w:hAnsi="Times New Roman" w:cs="Times New Roman"/>
-                <w:color w:val="111111"/>
-                <w:sz w:val="20"/>
-                <w:szCs w:val="20"/>
-                <w:shd w:val="clear" w:color="auto" w:fill="FDFDFD"/>
-              </w:rPr>
-              <w:t xml:space="preserve">reference to table </w:t>
-            </w:r>
-            <w:r>
-              <w:rPr>
-                <w:rFonts w:ascii="Times New Roman" w:eastAsia="Times New Roman" w:hAnsi="Times New Roman" w:cs="Times New Roman"/>
-                <w:b/>
-                <w:color w:val="111111"/>
-                <w:sz w:val="20"/>
-                <w:szCs w:val="20"/>
-                <w:shd w:val="clear" w:color="auto" w:fill="FDFDFD"/>
-              </w:rPr>
-              <w:t>Users</w:t>
-            </w:r>
-            <w:r>
-              <w:rPr>
-                <w:rFonts w:ascii="Times New Roman" w:eastAsia="Times New Roman" w:hAnsi="Times New Roman" w:cs="Times New Roman"/>
-                <w:color w:val="111111"/>
-                <w:sz w:val="20"/>
-                <w:szCs w:val="20"/>
-                <w:shd w:val="clear" w:color="auto" w:fill="FDFDFD"/>
-              </w:rPr>
-              <w:t xml:space="preserve"> </w:t>
-            </w:r>
-            <w:r>
-              <w:rPr>
-                <w:rFonts w:ascii="Times New Roman" w:eastAsia="Times New Roman" w:hAnsi="Times New Roman" w:cs="Times New Roman"/>
-                <w:i/>
-                <w:color w:val="111111"/>
-                <w:sz w:val="20"/>
-                <w:szCs w:val="20"/>
-                <w:shd w:val="clear" w:color="auto" w:fill="FDFDFD"/>
-              </w:rPr>
-              <w:t>facebook_user_id</w:t>
-            </w:r>
-          </w:p>
-        </w:tc>
-      </w:tr>
-      <w:tr>
-        <w:tc>
-          <w:tcPr>
-            <w:tcW w:w="4680" w:type="dxa"/>
-            <w:shd w:val="clear" w:color="auto" w:fill="auto"/>
-            <w:tcMar>
-              <w:top w:w="100" w:type="dxa"/>
-              <w:left w:w="100" w:type="dxa"/>
-              <w:bottom w:w="100" w:type="dxa"/>
-              <w:right w:w="100" w:type="dxa"/>
-            </w:tcMar>
-          </w:tcPr>
-          <w:p>
-            <w:pPr>
-              <w:widowControl w:val="0"/>
-              <w:spacing w:after="200"/>
-              <w:jc w:val="center"/>
-              <w:rPr>
-                <w:rFonts w:ascii="Times New Roman" w:eastAsia="Times New Roman" w:hAnsi="Times New Roman" w:cs="Times New Roman"/>
-                <w:color w:val="111111"/>
-                <w:sz w:val="20"/>
-                <w:szCs w:val="20"/>
-                <w:shd w:val="clear" w:color="auto" w:fill="EFEFEF"/>
-              </w:rPr>
-            </w:pPr>
-            <w:r>
-              <w:rPr>
-                <w:rFonts w:ascii="Times New Roman" w:eastAsia="Times New Roman" w:hAnsi="Times New Roman" w:cs="Times New Roman"/>
-                <w:color w:val="111111"/>
-                <w:sz w:val="20"/>
-                <w:szCs w:val="20"/>
-                <w:shd w:val="clear" w:color="auto" w:fill="EFEFEF"/>
-              </w:rPr>
-              <w:t>FOREIGN KEY</w:t>
-            </w:r>
-          </w:p>
-        </w:tc>
-        <w:tc>
-          <w:tcPr>
-            <w:tcW w:w="4680" w:type="dxa"/>
-            <w:shd w:val="clear" w:color="auto" w:fill="auto"/>
-            <w:tcMar>
-              <w:top w:w="100" w:type="dxa"/>
-              <w:left w:w="100" w:type="dxa"/>
-              <w:bottom w:w="100" w:type="dxa"/>
-              <w:right w:w="100" w:type="dxa"/>
-            </w:tcMar>
-          </w:tcPr>
-          <w:p>
-            <w:pPr>
-              <w:widowControl w:val="0"/>
-              <w:spacing w:after="200"/>
-              <w:jc w:val="center"/>
-              <w:rPr>
-                <w:rFonts w:ascii="Times New Roman" w:eastAsia="Times New Roman" w:hAnsi="Times New Roman" w:cs="Times New Roman"/>
-                <w:color w:val="111111"/>
-                <w:sz w:val="20"/>
-                <w:szCs w:val="20"/>
-                <w:shd w:val="clear" w:color="auto" w:fill="FDFDFD"/>
-              </w:rPr>
-            </w:pPr>
-            <w:r>
-              <w:rPr>
-                <w:rFonts w:ascii="Times New Roman" w:eastAsia="Times New Roman" w:hAnsi="Times New Roman" w:cs="Times New Roman"/>
-                <w:i/>
-                <w:color w:val="111111"/>
-                <w:sz w:val="20"/>
-                <w:szCs w:val="20"/>
-                <w:shd w:val="clear" w:color="auto" w:fill="FDFDFD"/>
-              </w:rPr>
-              <w:t xml:space="preserve">facebook_comment_id </w:t>
-            </w:r>
-            <w:r>
-              <w:rPr>
-                <w:rFonts w:ascii="Times New Roman" w:eastAsia="Times New Roman" w:hAnsi="Times New Roman" w:cs="Times New Roman"/>
-                <w:color w:val="111111"/>
-                <w:sz w:val="20"/>
-                <w:szCs w:val="20"/>
-                <w:shd w:val="clear" w:color="auto" w:fill="FDFDFD"/>
-              </w:rPr>
-              <w:t xml:space="preserve">reference to table </w:t>
-            </w:r>
-            <w:r>
-              <w:rPr>
-                <w:rFonts w:ascii="Times New Roman" w:eastAsia="Times New Roman" w:hAnsi="Times New Roman" w:cs="Times New Roman"/>
-                <w:b/>
-                <w:color w:val="111111"/>
-                <w:sz w:val="20"/>
-                <w:szCs w:val="20"/>
-                <w:shd w:val="clear" w:color="auto" w:fill="FDFDFD"/>
-              </w:rPr>
-              <w:t>Advice_Given</w:t>
-            </w:r>
-            <w:r>
-              <w:rPr>
-                <w:rFonts w:ascii="Times New Roman" w:eastAsia="Times New Roman" w:hAnsi="Times New Roman" w:cs="Times New Roman"/>
-                <w:color w:val="111111"/>
-                <w:sz w:val="20"/>
-                <w:szCs w:val="20"/>
-                <w:shd w:val="clear" w:color="auto" w:fill="FDFDFD"/>
-              </w:rPr>
-              <w:t xml:space="preserve"> </w:t>
-            </w:r>
-            <w:r>
-              <w:rPr>
-                <w:rFonts w:ascii="Times New Roman" w:eastAsia="Times New Roman" w:hAnsi="Times New Roman" w:cs="Times New Roman"/>
-                <w:i/>
-                <w:color w:val="111111"/>
-                <w:sz w:val="20"/>
-                <w:szCs w:val="20"/>
-                <w:shd w:val="clear" w:color="auto" w:fill="FDFDFD"/>
-              </w:rPr>
-              <w:t>facebook_comment_id</w:t>
-            </w:r>
-          </w:p>
-        </w:tc>
-      </w:tr>
-      <w:tr>
-        <w:tc>
-          <w:tcPr>
-            <w:tcW w:w="4680" w:type="dxa"/>
-            <w:shd w:val="clear" w:color="auto" w:fill="auto"/>
-            <w:tcMar>
-              <w:top w:w="100" w:type="dxa"/>
-              <w:left w:w="100" w:type="dxa"/>
-              <w:bottom w:w="100" w:type="dxa"/>
-              <w:right w:w="100" w:type="dxa"/>
-            </w:tcMar>
-          </w:tcPr>
-          <w:p>
-            <w:pPr>
-              <w:widowControl w:val="0"/>
-              <w:spacing w:after="200"/>
-              <w:jc w:val="center"/>
-              <w:rPr>
-                <w:rFonts w:ascii="Times New Roman" w:eastAsia="Times New Roman" w:hAnsi="Times New Roman" w:cs="Times New Roman"/>
-                <w:color w:val="111111"/>
-                <w:sz w:val="20"/>
-                <w:szCs w:val="20"/>
-              </w:rPr>
-            </w:pPr>
-            <w:r>
-              <w:rPr>
-                <w:rFonts w:ascii="Times New Roman" w:eastAsia="Times New Roman" w:hAnsi="Times New Roman" w:cs="Times New Roman"/>
-                <w:color w:val="111111"/>
-                <w:sz w:val="20"/>
-                <w:szCs w:val="20"/>
-              </w:rPr>
-              <w:t>Remarks</w:t>
-            </w:r>
-          </w:p>
-        </w:tc>
-        <w:tc>
-          <w:tcPr>
-            <w:tcW w:w="4680" w:type="dxa"/>
-            <w:shd w:val="clear" w:color="auto" w:fill="auto"/>
-            <w:tcMar>
-              <w:top w:w="100" w:type="dxa"/>
-              <w:left w:w="100" w:type="dxa"/>
-              <w:bottom w:w="100" w:type="dxa"/>
-              <w:right w:w="100" w:type="dxa"/>
-            </w:tcMar>
-          </w:tcPr>
-          <w:p>
-            <w:pPr>
-              <w:widowControl w:val="0"/>
-              <w:spacing w:after="200"/>
-              <w:jc w:val="both"/>
-              <w:rPr>
-                <w:rFonts w:ascii="Times New Roman" w:eastAsia="Times New Roman" w:hAnsi="Times New Roman" w:cs="Times New Roman"/>
-                <w:color w:val="111111"/>
-                <w:sz w:val="20"/>
-                <w:szCs w:val="20"/>
-                <w:shd w:val="clear" w:color="auto" w:fill="FDFDFD"/>
-              </w:rPr>
-            </w:pPr>
-            <w:r>
-              <w:rPr>
-                <w:rFonts w:ascii="Times New Roman" w:eastAsia="Times New Roman" w:hAnsi="Times New Roman" w:cs="Times New Roman"/>
-                <w:color w:val="111111"/>
-                <w:sz w:val="20"/>
-                <w:szCs w:val="20"/>
-                <w:shd w:val="clear" w:color="auto" w:fill="FDFDFD"/>
-              </w:rPr>
-              <w:t>Each reply can only be owned by one user and under one comment</w:t>
-            </w:r>
-          </w:p>
-        </w:tc>
-      </w:tr>
-    </w:tbl>
-    <w:p>
-      <w:pPr>
-        <w:spacing w:after="200"/>
-        <w:rPr>
-          <w:rFonts w:ascii="Times New Roman" w:eastAsia="Times New Roman" w:hAnsi="Times New Roman" w:cs="Times New Roman"/>
-          <w:color w:val="111111"/>
-          <w:sz w:val="20"/>
-          <w:szCs w:val="20"/>
-          <w:shd w:val="clear" w:color="auto" w:fill="FDFDFD"/>
-        </w:rPr>
-      </w:pPr>
-    </w:p>
-    <w:tbl>
-      <w:tblPr>
-        <w:tblStyle w:val="a3"/>
-        <w:tblW w:w="9360" w:type="dxa"/>
-        <w:tblInd w:w="100" w:type="dxa"/>
-        <w:tblBorders>
-          <w:top w:val="single" w:sz="8" w:space="0" w:color="000000"/>
-          <w:left w:val="single" w:sz="8" w:space="0" w:color="000000"/>
-          <w:bottom w:val="single" w:sz="8" w:space="0" w:color="000000"/>
-          <w:right w:val="single" w:sz="8" w:space="0" w:color="000000"/>
-          <w:insideH w:val="single" w:sz="8" w:space="0" w:color="000000"/>
-          <w:insideV w:val="single" w:sz="8" w:space="0" w:color="000000"/>
-        </w:tblBorders>
-        <w:tblLayout w:type="fixed"/>
-        <w:tblLook w:val="0600" w:firstRow="0" w:lastRow="0" w:firstColumn="0" w:lastColumn="0" w:noHBand="1" w:noVBand="1"/>
-      </w:tblPr>
-      <w:tblGrid>
-        <w:gridCol w:w="4680"/>
-        <w:gridCol w:w="4680"/>
-      </w:tblGrid>
-      <w:tr>
-        <w:trPr>
-          <w:trHeight w:val="460"/>
-        </w:trPr>
-        <w:tc>
-          <w:tcPr>
-            <w:tcW w:w="9360" w:type="dxa"/>
-            <w:gridSpan w:val="2"/>
-            <w:shd w:val="clear" w:color="auto" w:fill="D9D9D9"/>
-            <w:tcMar>
-              <w:top w:w="100" w:type="dxa"/>
-              <w:left w:w="100" w:type="dxa"/>
-              <w:bottom w:w="100" w:type="dxa"/>
-              <w:right w:w="100" w:type="dxa"/>
-            </w:tcMar>
-          </w:tcPr>
-          <w:p>
-            <w:pPr>
-              <w:widowControl w:val="0"/>
-              <w:spacing w:after="200"/>
-              <w:jc w:val="center"/>
-              <w:rPr>
-                <w:rFonts w:ascii="Times New Roman" w:eastAsia="Times New Roman" w:hAnsi="Times New Roman" w:cs="Times New Roman"/>
-                <w:color w:val="111111"/>
-                <w:sz w:val="20"/>
-                <w:szCs w:val="20"/>
-                <w:shd w:val="clear" w:color="auto" w:fill="D9D9D9"/>
-              </w:rPr>
-            </w:pPr>
-            <w:r>
-              <w:rPr>
-                <w:rFonts w:ascii="Times New Roman" w:eastAsia="Times New Roman" w:hAnsi="Times New Roman" w:cs="Times New Roman"/>
-                <w:color w:val="111111"/>
-                <w:sz w:val="20"/>
-                <w:szCs w:val="20"/>
-                <w:shd w:val="clear" w:color="auto" w:fill="D9D9D9"/>
-              </w:rPr>
-              <w:t>Tokens</w:t>
-            </w:r>
-          </w:p>
-        </w:tc>
-      </w:tr>
-      <w:tr>
-        <w:tc>
-          <w:tcPr>
-            <w:tcW w:w="4680" w:type="dxa"/>
-            <w:shd w:val="clear" w:color="auto" w:fill="D9D9D9"/>
-            <w:tcMar>
-              <w:top w:w="100" w:type="dxa"/>
-              <w:left w:w="100" w:type="dxa"/>
-              <w:bottom w:w="100" w:type="dxa"/>
-              <w:right w:w="100" w:type="dxa"/>
-            </w:tcMar>
-          </w:tcPr>
-          <w:p>
-            <w:pPr>
-              <w:widowControl w:val="0"/>
-              <w:spacing w:after="200"/>
-              <w:jc w:val="center"/>
-              <w:rPr>
-                <w:rFonts w:ascii="Times New Roman" w:eastAsia="Times New Roman" w:hAnsi="Times New Roman" w:cs="Times New Roman"/>
-                <w:color w:val="111111"/>
-                <w:sz w:val="20"/>
-                <w:szCs w:val="20"/>
-                <w:shd w:val="clear" w:color="auto" w:fill="D9D9D9"/>
-              </w:rPr>
-            </w:pPr>
-            <w:r>
-              <w:rPr>
-                <w:rFonts w:ascii="Times New Roman" w:eastAsia="Times New Roman" w:hAnsi="Times New Roman" w:cs="Times New Roman"/>
-                <w:color w:val="111111"/>
-                <w:sz w:val="20"/>
-                <w:szCs w:val="20"/>
-                <w:shd w:val="clear" w:color="auto" w:fill="D9D9D9"/>
-              </w:rPr>
-              <w:t>Description</w:t>
-            </w:r>
-          </w:p>
-        </w:tc>
-        <w:tc>
-          <w:tcPr>
-            <w:tcW w:w="4680" w:type="dxa"/>
-            <w:shd w:val="clear" w:color="auto" w:fill="D9D9D9"/>
-            <w:tcMar>
-              <w:top w:w="100" w:type="dxa"/>
-              <w:left w:w="100" w:type="dxa"/>
-              <w:bottom w:w="100" w:type="dxa"/>
-              <w:right w:w="100" w:type="dxa"/>
-            </w:tcMar>
-          </w:tcPr>
-          <w:p>
-            <w:pPr>
-              <w:widowControl w:val="0"/>
-              <w:spacing w:after="200"/>
-              <w:jc w:val="center"/>
-              <w:rPr>
-                <w:rFonts w:ascii="Times New Roman" w:eastAsia="Times New Roman" w:hAnsi="Times New Roman" w:cs="Times New Roman"/>
-                <w:color w:val="111111"/>
-                <w:sz w:val="20"/>
-                <w:szCs w:val="20"/>
-                <w:shd w:val="clear" w:color="auto" w:fill="D9D9D9"/>
-              </w:rPr>
-            </w:pPr>
-            <w:r>
-              <w:rPr>
-                <w:rFonts w:ascii="Times New Roman" w:eastAsia="Times New Roman" w:hAnsi="Times New Roman" w:cs="Times New Roman"/>
-                <w:color w:val="111111"/>
-                <w:sz w:val="20"/>
-                <w:szCs w:val="20"/>
-                <w:shd w:val="clear" w:color="auto" w:fill="D9D9D9"/>
-              </w:rPr>
-              <w:t>To store the session for the user to stay login</w:t>
-            </w:r>
-          </w:p>
-        </w:tc>
-      </w:tr>
-      <w:tr>
-        <w:tc>
-          <w:tcPr>
-            <w:tcW w:w="4680" w:type="dxa"/>
-            <w:shd w:val="clear" w:color="auto" w:fill="auto"/>
-            <w:tcMar>
-              <w:top w:w="100" w:type="dxa"/>
-              <w:left w:w="100" w:type="dxa"/>
-              <w:bottom w:w="100" w:type="dxa"/>
-              <w:right w:w="100" w:type="dxa"/>
-            </w:tcMar>
-          </w:tcPr>
-          <w:p>
-            <w:pPr>
-              <w:widowControl w:val="0"/>
-              <w:spacing w:after="200"/>
-              <w:jc w:val="center"/>
-              <w:rPr>
-                <w:rFonts w:ascii="Times New Roman" w:eastAsia="Times New Roman" w:hAnsi="Times New Roman" w:cs="Times New Roman"/>
-                <w:color w:val="111111"/>
-                <w:sz w:val="20"/>
-                <w:szCs w:val="20"/>
-                <w:u w:val="single"/>
-                <w:shd w:val="clear" w:color="auto" w:fill="FDFDFD"/>
-              </w:rPr>
-            </w:pPr>
-            <w:r>
-              <w:rPr>
-                <w:rFonts w:ascii="Times New Roman" w:eastAsia="Times New Roman" w:hAnsi="Times New Roman" w:cs="Times New Roman"/>
-                <w:color w:val="111111"/>
-                <w:sz w:val="20"/>
-                <w:szCs w:val="20"/>
-                <w:shd w:val="clear" w:color="auto" w:fill="EFEFEF"/>
-              </w:rPr>
-              <w:t>PRIMARY KEY</w:t>
-            </w:r>
-          </w:p>
-        </w:tc>
-        <w:tc>
-          <w:tcPr>
-            <w:tcW w:w="4680" w:type="dxa"/>
-            <w:shd w:val="clear" w:color="auto" w:fill="auto"/>
-            <w:tcMar>
-              <w:top w:w="100" w:type="dxa"/>
-              <w:left w:w="100" w:type="dxa"/>
-              <w:bottom w:w="100" w:type="dxa"/>
-              <w:right w:w="100" w:type="dxa"/>
-            </w:tcMar>
-          </w:tcPr>
-          <w:p>
-            <w:pPr>
-              <w:widowControl w:val="0"/>
-              <w:spacing w:after="200"/>
-              <w:jc w:val="center"/>
-              <w:rPr>
-                <w:rFonts w:ascii="Times New Roman" w:eastAsia="Times New Roman" w:hAnsi="Times New Roman" w:cs="Times New Roman"/>
-                <w:color w:val="111111"/>
-                <w:sz w:val="20"/>
-                <w:szCs w:val="20"/>
-                <w:shd w:val="clear" w:color="auto" w:fill="EFEFEF"/>
-              </w:rPr>
-            </w:pPr>
-            <w:r>
-              <w:rPr>
-                <w:rFonts w:ascii="Times New Roman" w:eastAsia="Times New Roman" w:hAnsi="Times New Roman" w:cs="Times New Roman"/>
-                <w:i/>
-                <w:color w:val="111111"/>
-                <w:sz w:val="20"/>
-                <w:szCs w:val="20"/>
-                <w:shd w:val="clear" w:color="auto" w:fill="FDFDFD"/>
-              </w:rPr>
-              <w:t>facebook_user_id</w:t>
-            </w:r>
-          </w:p>
-        </w:tc>
-      </w:tr>
-      <w:tr>
-        <w:tc>
-          <w:tcPr>
-            <w:tcW w:w="4680" w:type="dxa"/>
-            <w:shd w:val="clear" w:color="auto" w:fill="auto"/>
-            <w:tcMar>
-              <w:top w:w="100" w:type="dxa"/>
-              <w:left w:w="100" w:type="dxa"/>
-              <w:bottom w:w="100" w:type="dxa"/>
-              <w:right w:w="100" w:type="dxa"/>
-            </w:tcMar>
-          </w:tcPr>
-          <w:p>
-            <w:pPr>
-              <w:widowControl w:val="0"/>
-              <w:spacing w:after="200"/>
-              <w:jc w:val="center"/>
-              <w:rPr>
-                <w:rFonts w:ascii="Times New Roman" w:eastAsia="Times New Roman" w:hAnsi="Times New Roman" w:cs="Times New Roman"/>
-                <w:color w:val="111111"/>
-                <w:sz w:val="20"/>
-                <w:szCs w:val="20"/>
-                <w:shd w:val="clear" w:color="auto" w:fill="EFEFEF"/>
-              </w:rPr>
-            </w:pPr>
-            <w:r>
-              <w:rPr>
-                <w:rFonts w:ascii="Times New Roman" w:eastAsia="Times New Roman" w:hAnsi="Times New Roman" w:cs="Times New Roman"/>
-                <w:color w:val="111111"/>
-                <w:sz w:val="20"/>
-                <w:szCs w:val="20"/>
-                <w:shd w:val="clear" w:color="auto" w:fill="EFEFEF"/>
-              </w:rPr>
-              <w:t>FOREIGN KEY</w:t>
-            </w:r>
-          </w:p>
-        </w:tc>
-        <w:tc>
-          <w:tcPr>
-            <w:tcW w:w="4680" w:type="dxa"/>
-            <w:shd w:val="clear" w:color="auto" w:fill="auto"/>
-            <w:tcMar>
-              <w:top w:w="100" w:type="dxa"/>
-              <w:left w:w="100" w:type="dxa"/>
-              <w:bottom w:w="100" w:type="dxa"/>
-              <w:right w:w="100" w:type="dxa"/>
-            </w:tcMar>
-          </w:tcPr>
-          <w:p>
-            <w:pPr>
-              <w:widowControl w:val="0"/>
-              <w:spacing w:after="200"/>
-              <w:jc w:val="center"/>
-              <w:rPr>
-                <w:rFonts w:ascii="Times New Roman" w:eastAsia="Times New Roman" w:hAnsi="Times New Roman" w:cs="Times New Roman"/>
-                <w:color w:val="111111"/>
-                <w:sz w:val="20"/>
-                <w:szCs w:val="20"/>
-                <w:shd w:val="clear" w:color="auto" w:fill="FDFDFD"/>
-              </w:rPr>
-            </w:pPr>
-            <w:r>
-              <w:rPr>
-                <w:rFonts w:ascii="Times New Roman" w:eastAsia="Times New Roman" w:hAnsi="Times New Roman" w:cs="Times New Roman"/>
-                <w:i/>
-                <w:color w:val="111111"/>
-                <w:sz w:val="20"/>
-                <w:szCs w:val="20"/>
-                <w:shd w:val="clear" w:color="auto" w:fill="FDFDFD"/>
-              </w:rPr>
-              <w:t xml:space="preserve">facebook_user_id </w:t>
-            </w:r>
-            <w:r>
-              <w:rPr>
-                <w:rFonts w:ascii="Times New Roman" w:eastAsia="Times New Roman" w:hAnsi="Times New Roman" w:cs="Times New Roman"/>
-                <w:color w:val="111111"/>
-                <w:sz w:val="20"/>
-                <w:szCs w:val="20"/>
-                <w:shd w:val="clear" w:color="auto" w:fill="FDFDFD"/>
-              </w:rPr>
-              <w:t xml:space="preserve">reference to table </w:t>
-            </w:r>
-            <w:r>
-              <w:rPr>
-                <w:rFonts w:ascii="Times New Roman" w:eastAsia="Times New Roman" w:hAnsi="Times New Roman" w:cs="Times New Roman"/>
-                <w:b/>
-                <w:color w:val="111111"/>
-                <w:sz w:val="20"/>
-                <w:szCs w:val="20"/>
-                <w:shd w:val="clear" w:color="auto" w:fill="FDFDFD"/>
-              </w:rPr>
-              <w:t>Users</w:t>
-            </w:r>
-            <w:r>
-              <w:rPr>
-                <w:rFonts w:ascii="Times New Roman" w:eastAsia="Times New Roman" w:hAnsi="Times New Roman" w:cs="Times New Roman"/>
-                <w:color w:val="111111"/>
-                <w:sz w:val="20"/>
-                <w:szCs w:val="20"/>
-                <w:shd w:val="clear" w:color="auto" w:fill="FDFDFD"/>
-              </w:rPr>
-              <w:t xml:space="preserve"> s</w:t>
-            </w:r>
-            <w:r>
-              <w:rPr>
-                <w:rFonts w:ascii="Times New Roman" w:eastAsia="Times New Roman" w:hAnsi="Times New Roman" w:cs="Times New Roman"/>
-                <w:i/>
-                <w:color w:val="111111"/>
-                <w:sz w:val="20"/>
-                <w:szCs w:val="20"/>
-                <w:shd w:val="clear" w:color="auto" w:fill="FDFDFD"/>
-              </w:rPr>
-              <w:t>facebook_user_id</w:t>
-            </w:r>
-          </w:p>
-        </w:tc>
-      </w:tr>
-      <w:tr>
-        <w:tc>
-          <w:tcPr>
-            <w:tcW w:w="4680" w:type="dxa"/>
-            <w:shd w:val="clear" w:color="auto" w:fill="auto"/>
-            <w:tcMar>
-              <w:top w:w="100" w:type="dxa"/>
-              <w:left w:w="100" w:type="dxa"/>
-              <w:bottom w:w="100" w:type="dxa"/>
-              <w:right w:w="100" w:type="dxa"/>
-            </w:tcMar>
-          </w:tcPr>
-          <w:p>
-            <w:pPr>
-              <w:widowControl w:val="0"/>
-              <w:spacing w:after="200"/>
-              <w:jc w:val="center"/>
-              <w:rPr>
-                <w:rFonts w:ascii="Times New Roman" w:eastAsia="Times New Roman" w:hAnsi="Times New Roman" w:cs="Times New Roman"/>
-                <w:color w:val="111111"/>
-                <w:sz w:val="20"/>
-                <w:szCs w:val="20"/>
-              </w:rPr>
-            </w:pPr>
-            <w:r>
-              <w:rPr>
-                <w:rFonts w:ascii="Times New Roman" w:eastAsia="Times New Roman" w:hAnsi="Times New Roman" w:cs="Times New Roman"/>
-                <w:color w:val="111111"/>
-                <w:sz w:val="20"/>
-                <w:szCs w:val="20"/>
-              </w:rPr>
-              <w:t>Remarks</w:t>
-            </w:r>
-          </w:p>
-        </w:tc>
-        <w:tc>
-          <w:tcPr>
-            <w:tcW w:w="4680" w:type="dxa"/>
-            <w:shd w:val="clear" w:color="auto" w:fill="auto"/>
-            <w:tcMar>
-              <w:top w:w="100" w:type="dxa"/>
-              <w:left w:w="100" w:type="dxa"/>
-              <w:bottom w:w="100" w:type="dxa"/>
-              <w:right w:w="100" w:type="dxa"/>
-            </w:tcMar>
-          </w:tcPr>
-          <w:p>
-            <w:pPr>
-              <w:widowControl w:val="0"/>
-              <w:spacing w:after="200"/>
-              <w:jc w:val="center"/>
-              <w:rPr>
-                <w:rFonts w:ascii="Times New Roman" w:eastAsia="Times New Roman" w:hAnsi="Times New Roman" w:cs="Times New Roman"/>
-                <w:b/>
-                <w:color w:val="111111"/>
-                <w:sz w:val="20"/>
-                <w:szCs w:val="20"/>
-                <w:shd w:val="clear" w:color="auto" w:fill="FDFDFD"/>
-              </w:rPr>
-            </w:pPr>
-            <w:r>
-              <w:rPr>
-                <w:rFonts w:ascii="Times New Roman" w:eastAsia="Times New Roman" w:hAnsi="Times New Roman" w:cs="Times New Roman"/>
-                <w:color w:val="111111"/>
-                <w:sz w:val="20"/>
-                <w:szCs w:val="20"/>
-                <w:shd w:val="clear" w:color="auto" w:fill="FDFDFD"/>
-              </w:rPr>
-              <w:t xml:space="preserve">This is a weak entity tied to table </w:t>
-            </w:r>
-            <w:r>
-              <w:rPr>
-                <w:rFonts w:ascii="Times New Roman" w:eastAsia="Times New Roman" w:hAnsi="Times New Roman" w:cs="Times New Roman"/>
-                <w:b/>
-                <w:color w:val="111111"/>
-                <w:sz w:val="20"/>
-                <w:szCs w:val="20"/>
-                <w:shd w:val="clear" w:color="auto" w:fill="FDFDFD"/>
-              </w:rPr>
-              <w:t>Users</w:t>
-            </w:r>
-          </w:p>
-        </w:tc>
-      </w:tr>
-    </w:tbl>
-    <w:p>
-      <w:pPr>
-        <w:pStyle w:val="Heading1"/>
-        <w:spacing w:after="200"/>
-        <w:rPr>
-          <w:rFonts w:ascii="Times New Roman" w:eastAsia="Times New Roman" w:hAnsi="Times New Roman" w:cs="Times New Roman"/>
-          <w:color w:val="111111"/>
-          <w:sz w:val="28"/>
-          <w:szCs w:val="28"/>
+        <w:rPr>
+          <w:color w:val="B6D445"/>
+          <w:sz w:val="24"/>
+          <w:szCs w:val="24"/>
           <w:shd w:val="clear" w:color="auto" w:fill="FDFDFD"/>
         </w:rPr>
       </w:pPr>
@@ -3422,42 +2322,11 @@
       <w:pPr>
         <w:rPr>
           <w:color w:val="111111"/>
-          <w:sz w:val="27"/>
-          <w:szCs w:val="27"/>
-          <w:shd w:val="clear" w:color="auto" w:fill="FDFDFD"/>
-        </w:rPr>
-      </w:pPr>
-    </w:p>
-    <w:p>
-      <w:pPr>
-        <w:rPr>
-          <w:color w:val="B6D445"/>
-          <w:sz w:val="24"/>
-          <w:szCs w:val="24"/>
-          <w:shd w:val="clear" w:color="auto" w:fill="FDFDFD"/>
-        </w:rPr>
-      </w:pPr>
-      <w:r>
-        <w:rPr>
-          <w:color w:val="B6D445"/>
-          <w:sz w:val="24"/>
-          <w:szCs w:val="24"/>
-          <w:shd w:val="clear" w:color="auto" w:fill="FDFDFD"/>
-        </w:rPr>
-        <w:br w:type="page"/>
-      </w:r>
-    </w:p>
-    <w:p>
-      <w:pPr>
-        <w:rPr>
-          <w:color w:val="111111"/>
-          <w:sz w:val="24"/>
-          <w:szCs w:val="24"/>
-          <w:shd w:val="clear" w:color="auto" w:fill="FDFDFD"/>
-        </w:rPr>
-      </w:pPr>
-      <w:commentRangeStart w:id="4"/>
-      <w:commentRangeStart w:id="5"/>
+          <w:sz w:val="24"/>
+          <w:szCs w:val="24"/>
+          <w:shd w:val="clear" w:color="auto" w:fill="FDFDFD"/>
+        </w:rPr>
+      </w:pPr>
       <w:r>
         <w:rPr>
           <w:color w:val="B6D445"/>
@@ -3494,24 +2363,7 @@
           <w:szCs w:val="24"/>
           <w:shd w:val="clear" w:color="auto" w:fill="FDFDFD"/>
         </w:rPr>
-        <w:t xml:space="preserve"> you use (if you are using an [ORM](https://www.wikiwand.com/en/Object-relatio</w:t>
-      </w:r>
-      <w:r>
-        <w:rPr>
-          <w:color w:val="111111"/>
-          <w:sz w:val="24"/>
-          <w:szCs w:val="24"/>
-          <w:shd w:val="clear" w:color="auto" w:fill="FDFDFD"/>
-        </w:rPr>
-        <w:t>nal_mapping), find out the underlying query) and explain how it works.</w:t>
-      </w:r>
-      <w:commentRangeEnd w:id="4"/>
-      <w:r>
-        <w:commentReference w:id="4"/>
-      </w:r>
-      <w:commentRangeEnd w:id="5"/>
-      <w:r>
-        <w:commentReference w:id="5"/>
+        <w:t xml:space="preserve"> you use (if you are using an [ORM](https://www.wikiwand.com/en/Object-relational_mapping), find out the underlying query) and explain how it works.</w:t>
       </w:r>
     </w:p>
     <w:p>
@@ -3601,15 +2453,6 @@
           <w:shd w:val="clear" w:color="auto" w:fill="D9D9D9"/>
         </w:rPr>
         <w:tab/>
-      </w:r>
-      <w:r>
-        <w:rPr>
-          <w:b/>
-          <w:color w:val="111111"/>
-          <w:sz w:val="24"/>
-          <w:szCs w:val="24"/>
-          <w:shd w:val="clear" w:color="auto" w:fill="D9D9D9"/>
-        </w:rPr>
         <w:t>VALUES ($fb_post_id, $fb_user_id, $label, $is_anonymous)</w:t>
       </w:r>
     </w:p>
@@ -3757,17 +2600,7 @@
           <w:szCs w:val="24"/>
           <w:shd w:val="clear" w:color="auto" w:fill="FDFDFD"/>
         </w:rPr>
-        <w:t xml:space="preserve">  4.  Retrieve given advice from advice_giv</w:t>
-      </w:r>
-      <w:r>
-        <w:rPr>
-          <w:b/>
-          <w:color w:val="111111"/>
-          <w:sz w:val="24"/>
-          <w:szCs w:val="24"/>
-          <w:shd w:val="clear" w:color="auto" w:fill="FDFDFD"/>
-        </w:rPr>
-        <w:t>en table to show in “Give Advice” comments section.</w:t>
+        <w:t xml:space="preserve">  4.  Retrieve given advice from advice_given table to show in “Give Advice” comments section.</w:t>
       </w:r>
     </w:p>
     <w:p>
@@ -3827,16 +2660,7 @@
           <w:szCs w:val="24"/>
           <w:shd w:val="clear" w:color="auto" w:fill="FDFDFD"/>
         </w:rPr>
-        <w:t>Milestone 7</w:t>
-      </w:r>
-      <w:r>
-        <w:rPr>
-          <w:color w:val="B6D445"/>
-          <w:sz w:val="24"/>
-          <w:szCs w:val="24"/>
-          <w:shd w:val="clear" w:color="auto" w:fill="FDFDFD"/>
-        </w:rPr>
-        <w:t>:</w:t>
+        <w:t>Milestone 7:</w:t>
       </w:r>
       <w:r>
         <w:rPr>
@@ -3859,7 +2683,7 @@
       </w:pPr>
       <w:r>
         <w:pict w14:anchorId="67971C0F">
-          <v:rect id="_x0000_i1025" style="width:0;height:1.5pt" o:hralign="center" o:hrstd="t" o:hr="t" fillcolor="#a0a0a0" stroked="f"/>
+          <v:rect id="_x0000_i1028" style="width:0;height:1.5pt" o:hralign="center" o:hrstd="t" o:hr="t" fillcolor="#a0a0a0" stroked="f"/>
         </w:pict>
       </w:r>
     </w:p>
@@ -3944,17 +2768,7 @@
           <w:szCs w:val="24"/>
           <w:shd w:val="clear" w:color="auto" w:fill="FDFDFD"/>
         </w:rPr>
-        <w:t>Example 04: Displaying username and profile pi</w:t>
-      </w:r>
-      <w:r>
-        <w:rPr>
-          <w:b/>
-          <w:color w:val="111111"/>
-          <w:sz w:val="24"/>
-          <w:szCs w:val="24"/>
-          <w:shd w:val="clear" w:color="auto" w:fill="FDFDFD"/>
-        </w:rPr>
-        <w:t>cture of user in “My Profile”:</w:t>
+        <w:t>Example 04: Displaying username and profile picture of user in “My Profile”:</w:t>
       </w:r>
     </w:p>
     <w:p>
@@ -4220,16 +3034,7 @@
           <w:shd w:val="clear" w:color="auto" w:fill="FDFDFD"/>
         </w:rPr>
         <w:lastRenderedPageBreak/>
-        <w:t>Milestone 8</w:t>
-      </w:r>
-      <w:r>
-        <w:rPr>
-          <w:color w:val="B6D445"/>
-          <w:sz w:val="24"/>
-          <w:szCs w:val="24"/>
-          <w:shd w:val="clear" w:color="auto" w:fill="FDFDFD"/>
-        </w:rPr>
-        <w:t>:</w:t>
+        <w:t>Milestone 8:</w:t>
       </w:r>
       <w:r>
         <w:rPr>
@@ -4253,7 +3058,7 @@
       </w:pPr>
       <w:r>
         <w:pict w14:anchorId="2B1C601D">
-          <v:rect id="_x0000_i1026" style="width:0;height:1.5pt" o:hralign="center" o:hrstd="t" o:hr="t" fillcolor="#a0a0a0" stroked="f"/>
+          <v:rect id="_x0000_i1029" style="width:0;height:1.5pt" o:hralign="center" o:hrstd="t" o:hr="t" fillcolor="#a0a0a0" stroked="f"/>
         </w:pict>
       </w:r>
     </w:p>
@@ -4276,27 +3081,7 @@
           <w:szCs w:val="24"/>
           <w:shd w:val="clear" w:color="auto" w:fill="FDFDFD"/>
         </w:rPr>
-        <w:t>Our feeds are restricted to p</w:t>
-      </w:r>
-      <w:r>
-        <w:rPr>
-          <w:b/>
-          <w:color w:val="111111"/>
-          <w:sz w:val="24"/>
-          <w:szCs w:val="24"/>
-          <w:shd w:val="clear" w:color="auto" w:fill="FDFDFD"/>
-        </w:rPr>
-        <w:t>osts made on our Facebook Addvise page by advice givers and advice seekers. We choose not to have any feeds published on our user’s timeline as we provide a personalized “My Requests” and “Advice I Gave” section for users to track their personal requests a</w:t>
-      </w:r>
-      <w:r>
-        <w:rPr>
-          <w:b/>
-          <w:color w:val="111111"/>
-          <w:sz w:val="24"/>
-          <w:szCs w:val="24"/>
-          <w:shd w:val="clear" w:color="auto" w:fill="FDFDFD"/>
-        </w:rPr>
-        <w:t>nd advises on our application. We also ensure there will not be spam posts by restricting a single user to maximum post 1 time every 5 minutes.</w:t>
+        <w:t>Our feeds are restricted to posts made on our Facebook Addvise page by advice givers and advice seekers. We choose not to have any feeds published on our user’s timeline as we provide a personalized “My Requests” and “Advice I Gave” section for users to track their personal requests and advises on our application. We also ensure there will not be spam posts by restricting a single user to maximum post 1 time every 5 minutes.</w:t>
       </w:r>
     </w:p>
     <w:p>
@@ -4327,34 +3112,16 @@
           <w:szCs w:val="24"/>
           <w:shd w:val="clear" w:color="auto" w:fill="FDFDFD"/>
         </w:rPr>
-        <w:t>Milestone 9</w:t>
-      </w:r>
-      <w:r>
-        <w:rPr>
-          <w:color w:val="B6D445"/>
-          <w:sz w:val="24"/>
-          <w:szCs w:val="24"/>
-          <w:shd w:val="clear" w:color="auto" w:fill="FDFDFD"/>
-        </w:rPr>
-        <w:t>:</w:t>
-      </w:r>
-      <w:r>
-        <w:rPr>
-          <w:color w:val="111111"/>
-          <w:sz w:val="24"/>
-          <w:szCs w:val="24"/>
-          <w:shd w:val="clear" w:color="auto" w:fill="FDFDFD"/>
-        </w:rPr>
-        <w:t xml:space="preserve"> Your application should include a Like button for your users to click on. Convince us why you thin</w:t>
-      </w:r>
-      <w:r>
-        <w:rPr>
-          <w:color w:val="111111"/>
-          <w:sz w:val="24"/>
-          <w:szCs w:val="24"/>
-          <w:shd w:val="clear" w:color="auto" w:fill="FDFDFD"/>
-        </w:rPr>
-        <w:t>k that is the best place you should place the button.</w:t>
+        <w:t>Milestone 9:</w:t>
+      </w:r>
+      <w:r>
+        <w:rPr>
+          <w:color w:val="111111"/>
+          <w:sz w:val="24"/>
+          <w:szCs w:val="24"/>
+          <w:shd w:val="clear" w:color="auto" w:fill="FDFDFD"/>
+        </w:rPr>
+        <w:t xml:space="preserve"> Your application should include a Like button for your users to click on. Convince us why you think that is the best place you should place the button.</w:t>
       </w:r>
     </w:p>
     <w:p>
@@ -4369,7 +3136,7 @@
       </w:pPr>
       <w:r>
         <w:pict w14:anchorId="7AA00B41">
-          <v:rect id="_x0000_i1027" style="width:0;height:1.5pt" o:hralign="center" o:hrstd="t" o:hr="t" fillcolor="#a0a0a0" stroked="f"/>
+          <v:rect id="_x0000_i1030" style="width:0;height:1.5pt" o:hralign="center" o:hrstd="t" o:hr="t" fillcolor="#a0a0a0" stroked="f"/>
         </w:pict>
       </w:r>
     </w:p>
@@ -4392,17 +3159,7 @@
           <w:szCs w:val="24"/>
           <w:shd w:val="clear" w:color="auto" w:fill="FDFDFD"/>
         </w:rPr>
-        <w:t>We placed our Like button below our logo. It follows the symmetrical concept of centering the button and this works well in both web and mobile version. In addition, we have to reiterate that the fundamental concept of our application is to post. Users wil</w:t>
-      </w:r>
-      <w:r>
-        <w:rPr>
-          <w:b/>
-          <w:color w:val="111111"/>
-          <w:sz w:val="24"/>
-          <w:szCs w:val="24"/>
-          <w:shd w:val="clear" w:color="auto" w:fill="FDFDFD"/>
-        </w:rPr>
-        <w:t>l be able to see the like button the first thing when they visit our website.</w:t>
+        <w:t>We placed our Like button below our logo. It follows the symmetrical concept of centering the button and this works well in both web and mobile version. In addition, we have to reiterate that the fundamental concept of our application is to post. Users will be able to see the like button the first thing when they visit our website.</w:t>
       </w:r>
     </w:p>
     <w:p>
@@ -4438,7 +3195,7 @@
                     <pic:cNvPicPr preferRelativeResize="0"/>
                   </pic:nvPicPr>
                   <pic:blipFill>
-                    <a:blip r:embed="rId14"/>
+                    <a:blip r:embed="rId13"/>
                     <a:srcRect/>
                     <a:stretch>
                       <a:fillRect/>
@@ -4509,8 +3266,61 @@
           <w:shd w:val="clear" w:color="auto" w:fill="FDFDFD"/>
         </w:rPr>
         <w:lastRenderedPageBreak/>
-        <w:t>Milestone 10</w:t>
-      </w:r>
+        <w:t>Milestone 10:</w:t>
+      </w:r>
+      <w:r>
+        <w:rPr>
+          <w:color w:val="111111"/>
+          <w:sz w:val="24"/>
+          <w:szCs w:val="24"/>
+          <w:shd w:val="clear" w:color="auto" w:fill="FDFDFD"/>
+        </w:rPr>
+        <w:t xml:space="preserve"> Explain how you handle a user's data when he removes your application and implement it. Convince us that your approach is necessary and that it is the most logical. Do also include an explanation on whether you violate Facebook's terms and conditions.</w:t>
+      </w:r>
+    </w:p>
+    <w:p>
+      <w:pPr>
+        <w:jc w:val="both"/>
+        <w:rPr>
+          <w:b/>
+          <w:color w:val="111111"/>
+          <w:sz w:val="24"/>
+          <w:szCs w:val="24"/>
+          <w:shd w:val="clear" w:color="auto" w:fill="FDFDFD"/>
+        </w:rPr>
+      </w:pPr>
+      <w:r>
+        <w:rPr>
+          <w:b/>
+          <w:color w:val="111111"/>
+          <w:sz w:val="24"/>
+          <w:szCs w:val="24"/>
+          <w:shd w:val="clear" w:color="auto" w:fill="FDFDFD"/>
+        </w:rPr>
+        <w:t>Our plan was to use Webhooks to remove a user as a ‘member’ and modify their permissions when a user removes our application. However, due to difficulties faced, we were unable to successfully integrate Webhooks into our application.</w:t>
+      </w:r>
+    </w:p>
+    <w:p>
+      <w:pPr>
+        <w:jc w:val="both"/>
+        <w:rPr>
+          <w:color w:val="111111"/>
+          <w:sz w:val="24"/>
+          <w:szCs w:val="24"/>
+          <w:shd w:val="clear" w:color="auto" w:fill="FDFDFD"/>
+        </w:rPr>
+      </w:pPr>
+    </w:p>
+    <w:p>
+      <w:pPr>
+        <w:jc w:val="both"/>
+        <w:rPr>
+          <w:color w:val="111111"/>
+          <w:sz w:val="24"/>
+          <w:szCs w:val="24"/>
+          <w:shd w:val="clear" w:color="auto" w:fill="FDFDFD"/>
+        </w:rPr>
+      </w:pPr>
       <w:r>
         <w:rPr>
           <w:color w:val="B6D445"/>
@@ -4518,97 +3328,7 @@
           <w:szCs w:val="24"/>
           <w:shd w:val="clear" w:color="auto" w:fill="FDFDFD"/>
         </w:rPr>
-        <w:t>:</w:t>
-      </w:r>
-      <w:r>
-        <w:rPr>
-          <w:color w:val="111111"/>
-          <w:sz w:val="24"/>
-          <w:szCs w:val="24"/>
-          <w:shd w:val="clear" w:color="auto" w:fill="FDFDFD"/>
-        </w:rPr>
-        <w:t xml:space="preserve"> Explain how you handle a user's data when he removes your application and implement it. Convince us that your approach is necessary and that it is the most logic</w:t>
-      </w:r>
-      <w:r>
-        <w:rPr>
-          <w:color w:val="111111"/>
-          <w:sz w:val="24"/>
-          <w:szCs w:val="24"/>
-          <w:shd w:val="clear" w:color="auto" w:fill="FDFDFD"/>
-        </w:rPr>
-        <w:t>al. Do also include an explanation on whether you violate Facebook's terms and conditions.</w:t>
-      </w:r>
-    </w:p>
-    <w:p>
-      <w:pPr>
-        <w:jc w:val="both"/>
-        <w:rPr>
-          <w:b/>
-          <w:color w:val="111111"/>
-          <w:sz w:val="24"/>
-          <w:szCs w:val="24"/>
-          <w:shd w:val="clear" w:color="auto" w:fill="FDFDFD"/>
-        </w:rPr>
-      </w:pPr>
-      <w:r>
-        <w:rPr>
-          <w:b/>
-          <w:color w:val="111111"/>
-          <w:sz w:val="24"/>
-          <w:szCs w:val="24"/>
-          <w:shd w:val="clear" w:color="auto" w:fill="FDFDFD"/>
-        </w:rPr>
-        <w:t xml:space="preserve">Our plan was to use Webhooks to remove a user as a ‘member’ and modify their permissions when a user removes our application. However, due to difficulties faced, we </w:t>
-      </w:r>
-      <w:r>
-        <w:rPr>
-          <w:b/>
-          <w:color w:val="111111"/>
-          <w:sz w:val="24"/>
-          <w:szCs w:val="24"/>
-          <w:shd w:val="clear" w:color="auto" w:fill="FDFDFD"/>
-        </w:rPr>
-        <w:t>were unable to successfully integrate Webhooks into our application.</w:t>
-      </w:r>
-    </w:p>
-    <w:p>
-      <w:pPr>
-        <w:jc w:val="both"/>
-        <w:rPr>
-          <w:color w:val="111111"/>
-          <w:sz w:val="24"/>
-          <w:szCs w:val="24"/>
-          <w:shd w:val="clear" w:color="auto" w:fill="FDFDFD"/>
-        </w:rPr>
-      </w:pPr>
-    </w:p>
-    <w:p>
-      <w:pPr>
-        <w:jc w:val="both"/>
-        <w:rPr>
-          <w:color w:val="111111"/>
-          <w:sz w:val="24"/>
-          <w:szCs w:val="24"/>
-          <w:shd w:val="clear" w:color="auto" w:fill="FDFDFD"/>
-        </w:rPr>
-      </w:pPr>
-      <w:r>
-        <w:rPr>
-          <w:color w:val="B6D445"/>
-          <w:sz w:val="24"/>
-          <w:szCs w:val="24"/>
-          <w:shd w:val="clear" w:color="auto" w:fill="FDFDFD"/>
-        </w:rPr>
-        <w:t>Milestone 11</w:t>
-      </w:r>
-      <w:r>
-        <w:rPr>
-          <w:color w:val="B6D445"/>
-          <w:sz w:val="24"/>
-          <w:szCs w:val="24"/>
-          <w:shd w:val="clear" w:color="auto" w:fill="FDFDFD"/>
-        </w:rPr>
-        <w:t>:</w:t>
+        <w:t>Milestone 11:</w:t>
       </w:r>
       <w:r>
         <w:rPr>
@@ -4662,7 +3382,7 @@
                     <pic:cNvPicPr preferRelativeResize="0"/>
                   </pic:nvPicPr>
                   <pic:blipFill>
-                    <a:blip r:embed="rId15"/>
+                    <a:blip r:embed="rId14"/>
                     <a:srcRect/>
                     <a:stretch>
                       <a:fillRect/>
@@ -4717,7 +3437,7 @@
                     <pic:cNvPicPr preferRelativeResize="0"/>
                   </pic:nvPicPr>
                   <pic:blipFill>
-                    <a:blip r:embed="rId16"/>
+                    <a:blip r:embed="rId15"/>
                     <a:srcRect/>
                     <a:stretch>
                       <a:fillRect/>
@@ -4758,17 +3478,7 @@
           <w:szCs w:val="24"/>
           <w:shd w:val="clear" w:color="auto" w:fill="FDFDFD"/>
         </w:rPr>
-        <w:t>Screenshot above shows the analy</w:t>
-      </w:r>
-      <w:r>
-        <w:rPr>
-          <w:b/>
-          <w:color w:val="111111"/>
-          <w:sz w:val="24"/>
-          <w:szCs w:val="24"/>
-          <w:shd w:val="clear" w:color="auto" w:fill="FDFDFD"/>
-        </w:rPr>
-        <w:t>tics for all our different page views.</w:t>
+        <w:t>Screenshot above shows the analytics for all our different page views.</w:t>
       </w:r>
     </w:p>
     <w:p>
@@ -4799,34 +3509,16 @@
           <w:shd w:val="clear" w:color="auto" w:fill="FDFDFD"/>
         </w:rPr>
         <w:lastRenderedPageBreak/>
-        <w:t>Milestone 12</w:t>
-      </w:r>
-      <w:r>
-        <w:rPr>
-          <w:color w:val="B6D445"/>
-          <w:sz w:val="24"/>
-          <w:szCs w:val="24"/>
-          <w:shd w:val="clear" w:color="auto" w:fill="FDFDFD"/>
-        </w:rPr>
-        <w:t>:</w:t>
-      </w:r>
-      <w:r>
-        <w:rPr>
-          <w:color w:val="111111"/>
-          <w:sz w:val="24"/>
-          <w:szCs w:val="24"/>
-          <w:shd w:val="clear" w:color="auto" w:fill="FDFDFD"/>
-        </w:rPr>
-        <w:t xml:space="preserve"> Describe 3 user interactions in your application and show us that you have thought through those interactions. You can even record gifs to demonstrate that interaction! It would be great if you could al</w:t>
-      </w:r>
-      <w:r>
-        <w:rPr>
-          <w:color w:val="111111"/>
-          <w:sz w:val="24"/>
-          <w:szCs w:val="24"/>
-          <w:shd w:val="clear" w:color="auto" w:fill="FDFDFD"/>
-        </w:rPr>
-        <w:t>so describe other alternatives that you decided to discard, if any</w:t>
+        <w:t>Milestone 12:</w:t>
+      </w:r>
+      <w:r>
+        <w:rPr>
+          <w:color w:val="111111"/>
+          <w:sz w:val="24"/>
+          <w:szCs w:val="24"/>
+          <w:shd w:val="clear" w:color="auto" w:fill="FDFDFD"/>
+        </w:rPr>
+        <w:t xml:space="preserve"> Describe 3 user interactions in your application and show us that you have thought through those interactions. You can even record gifs to demonstrate that interaction! It would be great if you could also describe other alternatives that you decided to discard, if any</w:t>
       </w:r>
     </w:p>
     <w:p>
@@ -4853,17 +3545,7 @@
           <w:szCs w:val="24"/>
           <w:shd w:val="clear" w:color="auto" w:fill="FDFDFD"/>
         </w:rPr>
-        <w:t>More input control provided to users requesting for advice. Dropdown has a few broad categories with further sub-categories to make it easier for users to select the appropriate category th</w:t>
-      </w:r>
-      <w:r>
-        <w:rPr>
-          <w:b/>
-          <w:color w:val="111111"/>
-          <w:sz w:val="24"/>
-          <w:szCs w:val="24"/>
-          <w:shd w:val="clear" w:color="auto" w:fill="FDFDFD"/>
-        </w:rPr>
-        <w:t>eir request falls into.</w:t>
+        <w:t>More input control provided to users requesting for advice. Dropdown has a few broad categories with further sub-categories to make it easier for users to select the appropriate category their request falls into.</w:t>
       </w:r>
     </w:p>
     <w:p>
@@ -4898,7 +3580,7 @@
                     <pic:cNvPicPr preferRelativeResize="0"/>
                   </pic:nvPicPr>
                   <pic:blipFill rotWithShape="1">
-                    <a:blip r:embed="rId17"/>
+                    <a:blip r:embed="rId16"/>
                     <a:srcRect t="4782" b="3585"/>
                     <a:stretch/>
                   </pic:blipFill>
@@ -4997,7 +3679,7 @@
           <w:shd w:val="clear" w:color="auto" w:fill="FDFDFD"/>
         </w:rPr>
       </w:pPr>
-      <w:hyperlink r:id="rId18">
+      <w:hyperlink r:id="rId17">
         <w:r>
           <w:rPr>
             <w:color w:val="1155CC"/>
@@ -5112,7 +3794,7 @@
                     <pic:cNvPicPr preferRelativeResize="0"/>
                   </pic:nvPicPr>
                   <pic:blipFill>
-                    <a:blip r:embed="rId19"/>
+                    <a:blip r:embed="rId18"/>
                     <a:srcRect/>
                     <a:stretch>
                       <a:fillRect/>
@@ -5202,7 +3884,7 @@
                     <pic:cNvPicPr preferRelativeResize="0"/>
                   </pic:nvPicPr>
                   <pic:blipFill>
-                    <a:blip r:embed="rId20"/>
+                    <a:blip r:embed="rId19"/>
                     <a:srcRect/>
                     <a:stretch>
                       <a:fillRect/>
@@ -5291,7 +3973,7 @@
                     <pic:cNvPicPr preferRelativeResize="0"/>
                   </pic:nvPicPr>
                   <pic:blipFill>
-                    <a:blip r:embed="rId21"/>
+                    <a:blip r:embed="rId20"/>
                     <a:srcRect/>
                     <a:stretch>
                       <a:fillRect/>
@@ -5373,16 +4055,7 @@
           <w:shd w:val="clear" w:color="auto" w:fill="FDFDFD"/>
         </w:rPr>
         <w:lastRenderedPageBreak/>
-        <w:t>Milestone 13 alternative</w:t>
-      </w:r>
-      <w:r>
-        <w:rPr>
-          <w:color w:val="B6D445"/>
-          <w:sz w:val="24"/>
-          <w:szCs w:val="24"/>
-          <w:shd w:val="clear" w:color="auto" w:fill="FDFDFD"/>
-        </w:rPr>
-        <w:t>:</w:t>
+        <w:t>Milestone 13 alternative:</w:t>
       </w:r>
       <w:r>
         <w:rPr>
@@ -5461,7 +4134,7 @@
                     <pic:cNvPicPr preferRelativeResize="0"/>
                   </pic:nvPicPr>
                   <pic:blipFill>
-                    <a:blip r:embed="rId22"/>
+                    <a:blip r:embed="rId21"/>
                     <a:srcRect/>
                     <a:stretch>
                       <a:fillRect/>
@@ -5515,16 +4188,7 @@
           <w:szCs w:val="24"/>
           <w:shd w:val="clear" w:color="auto" w:fill="FDFDFD"/>
         </w:rPr>
-        <w:t>. Our hamburger navigation bar is auto-activated at a reduced screen size. Our text, screen size also a</w:t>
-      </w:r>
-      <w:r>
-        <w:rPr>
-          <w:color w:val="111111"/>
-          <w:sz w:val="24"/>
-          <w:szCs w:val="24"/>
-          <w:shd w:val="clear" w:color="auto" w:fill="FDFDFD"/>
-        </w:rPr>
-        <w:t>uto resize to fit mobile devices.</w:t>
+        <w:t>. Our hamburger navigation bar is auto-activated at a reduced screen size. Our text, screen size also auto resize to fit mobile devices.</w:t>
       </w:r>
     </w:p>
     <w:p>
@@ -5588,8 +4252,265 @@
           <w:szCs w:val="24"/>
           <w:shd w:val="clear" w:color="auto" w:fill="FDFDFD"/>
         </w:rPr>
-        <w:t>Milestone 14</w:t>
-      </w:r>
+        <w:t>Milestone 14:</w:t>
+      </w:r>
+      <w:r>
+        <w:rPr>
+          <w:color w:val="111111"/>
+          <w:sz w:val="24"/>
+          <w:szCs w:val="24"/>
+          <w:shd w:val="clear" w:color="auto" w:fill="FDFDFD"/>
+        </w:rPr>
+        <w:t xml:space="preserve"> What is the best technique to stop CSRF, and why? What is the set of special characters that needs to be escaped in order to prevent XSS? For each of the above vulnerabilities (SQLi, XSS, CSRF), explain what preventive measures you have taken in your application to tackle these issues.</w:t>
+      </w:r>
+    </w:p>
+    <w:p>
+      <w:pPr>
+        <w:jc w:val="both"/>
+        <w:rPr>
+          <w:sz w:val="24"/>
+          <w:szCs w:val="24"/>
+        </w:rPr>
+      </w:pPr>
+    </w:p>
+    <w:p>
+      <w:pPr>
+        <w:jc w:val="both"/>
+        <w:rPr>
+          <w:b/>
+          <w:sz w:val="24"/>
+          <w:szCs w:val="24"/>
+          <w:highlight w:val="white"/>
+        </w:rPr>
+      </w:pPr>
+      <w:r>
+        <w:rPr>
+          <w:b/>
+          <w:sz w:val="24"/>
+          <w:szCs w:val="24"/>
+          <w:highlight w:val="white"/>
+        </w:rPr>
+        <w:t xml:space="preserve">Laravel’s Eloquent ORM uses PDO parameter binding to avoid SQL injection. Parameter binding ensures that malicious users can’t pass in query data which could modify the query’s intent. Without PDO parameter, a SQL query would look like this: </w:t>
+      </w:r>
+      <w:r>
+        <w:rPr>
+          <w:b/>
+          <w:sz w:val="24"/>
+          <w:szCs w:val="24"/>
+          <w:shd w:val="clear" w:color="auto" w:fill="ECF0F1"/>
+        </w:rPr>
+        <w:t xml:space="preserve">SELECT * FROM users WHERE id = 'jane' or 1=1. </w:t>
+      </w:r>
+      <w:r>
+        <w:rPr>
+          <w:b/>
+          <w:sz w:val="24"/>
+          <w:szCs w:val="24"/>
+        </w:rPr>
+        <w:t xml:space="preserve">Hence, a malicious user can input ‘jane’; drop table users; which would result in the following query: </w:t>
+      </w:r>
+      <w:r>
+        <w:rPr>
+          <w:b/>
+          <w:sz w:val="24"/>
+          <w:szCs w:val="24"/>
+          <w:shd w:val="clear" w:color="auto" w:fill="ECF0F1"/>
+        </w:rPr>
+        <w:t xml:space="preserve">SELECT * FROM users WHERE id = 'jane’; drop table users; </w:t>
+      </w:r>
+      <w:r>
+        <w:rPr>
+          <w:b/>
+          <w:sz w:val="24"/>
+          <w:szCs w:val="24"/>
+        </w:rPr>
+        <w:t xml:space="preserve">causing the whole database table user to be deleted. However, with PDO parameter, the resulting query will be: </w:t>
+      </w:r>
+      <w:r>
+        <w:rPr>
+          <w:b/>
+          <w:sz w:val="24"/>
+          <w:szCs w:val="24"/>
+          <w:shd w:val="clear" w:color="auto" w:fill="ECF0F1"/>
+        </w:rPr>
+        <w:t xml:space="preserve">SELECT * FROM users WHERE id = 'jane or 1=1', </w:t>
+      </w:r>
+      <w:r>
+        <w:rPr>
+          <w:b/>
+          <w:sz w:val="24"/>
+          <w:szCs w:val="24"/>
+        </w:rPr>
+        <w:t>preventing any possible SQL injection attacks by escaping the quotes.</w:t>
+      </w:r>
+    </w:p>
+    <w:p>
+      <w:pPr>
+        <w:jc w:val="both"/>
+        <w:rPr>
+          <w:b/>
+          <w:sz w:val="24"/>
+          <w:szCs w:val="24"/>
+          <w:highlight w:val="white"/>
+        </w:rPr>
+      </w:pPr>
+    </w:p>
+    <w:p>
+      <w:pPr>
+        <w:jc w:val="both"/>
+        <w:rPr>
+          <w:b/>
+          <w:sz w:val="24"/>
+          <w:szCs w:val="24"/>
+          <w:highlight w:val="white"/>
+        </w:rPr>
+      </w:pPr>
+      <w:r>
+        <w:rPr>
+          <w:b/>
+          <w:sz w:val="24"/>
+          <w:szCs w:val="24"/>
+          <w:highlight w:val="white"/>
+        </w:rPr>
+        <w:lastRenderedPageBreak/>
+        <w:t>CSRF tokens are used to ensure that attackers cannot initiate a request impersonating the user. This is done by generating a token that must be passed along with the form contents. This token will then be compared with a value additionally saved to the user session. If it matches, the request is deemed valid, otherwise it is deemed invalid. Since we use the laravelcollective package to construct our forms, the CSRF token is automatically added to the forms.</w:t>
+      </w:r>
+    </w:p>
+    <w:p>
+      <w:pPr>
+        <w:jc w:val="both"/>
+        <w:rPr>
+          <w:b/>
+          <w:sz w:val="24"/>
+          <w:szCs w:val="24"/>
+        </w:rPr>
+      </w:pPr>
+    </w:p>
+    <w:p>
+      <w:pPr>
+        <w:jc w:val="both"/>
+        <w:rPr>
+          <w:b/>
+          <w:sz w:val="24"/>
+          <w:szCs w:val="24"/>
+        </w:rPr>
+      </w:pPr>
+      <w:r>
+        <w:rPr>
+          <w:b/>
+          <w:color w:val="3E444D"/>
+          <w:sz w:val="24"/>
+          <w:szCs w:val="24"/>
+          <w:highlight w:val="white"/>
+        </w:rPr>
+        <w:t xml:space="preserve">Laravel’s </w:t>
+      </w:r>
+      <w:r>
+        <w:rPr>
+          <w:b/>
+          <w:color w:val="C7254E"/>
+          <w:sz w:val="24"/>
+          <w:szCs w:val="24"/>
+          <w:shd w:val="clear" w:color="auto" w:fill="F9F2F4"/>
+        </w:rPr>
+        <w:t>{{}}</w:t>
+      </w:r>
+      <w:r>
+        <w:rPr>
+          <w:b/>
+          <w:color w:val="3E444D"/>
+          <w:sz w:val="24"/>
+          <w:szCs w:val="24"/>
+          <w:highlight w:val="white"/>
+        </w:rPr>
+        <w:t xml:space="preserve"> syntax will automatically escape any HTML entities passed along via a view variable, preventing XSS attacks. Hence, any scripts passed in through the form fields will not be executed, as the &lt;script&gt; tag will be replaced with</w:t>
+      </w:r>
+      <w:r>
+        <w:rPr>
+          <w:b/>
+          <w:sz w:val="24"/>
+          <w:szCs w:val="24"/>
+        </w:rPr>
+        <w:t xml:space="preserve"> &amp;lt;script&amp;gt;</w:t>
+      </w:r>
+    </w:p>
+    <w:p>
+      <w:pPr>
+        <w:jc w:val="both"/>
+        <w:rPr>
+          <w:b/>
+          <w:sz w:val="24"/>
+          <w:szCs w:val="24"/>
+        </w:rPr>
+      </w:pPr>
+    </w:p>
+    <w:p>
+      <w:pPr>
+        <w:jc w:val="both"/>
+        <w:rPr>
+          <w:b/>
+          <w:sz w:val="24"/>
+          <w:szCs w:val="24"/>
+        </w:rPr>
+      </w:pPr>
+      <w:r>
+        <w:rPr>
+          <w:b/>
+          <w:sz w:val="24"/>
+          <w:szCs w:val="24"/>
+        </w:rPr>
+        <w:t>We also redirect all HTTP requests to HTTPS to ensure a more secure connection.</w:t>
+      </w:r>
+    </w:p>
+    <w:p>
+      <w:pPr>
+        <w:jc w:val="both"/>
+        <w:rPr>
+          <w:b/>
+          <w:sz w:val="24"/>
+          <w:szCs w:val="24"/>
+        </w:rPr>
+      </w:pPr>
+    </w:p>
+    <w:p>
+      <w:pPr>
+        <w:rPr>
+          <w:color w:val="111111"/>
+          <w:sz w:val="24"/>
+          <w:szCs w:val="24"/>
+          <w:shd w:val="clear" w:color="auto" w:fill="FDFDFD"/>
+        </w:rPr>
+      </w:pPr>
+    </w:p>
+    <w:p>
+      <w:pPr>
+        <w:rPr>
+          <w:color w:val="111111"/>
+          <w:sz w:val="24"/>
+          <w:szCs w:val="24"/>
+          <w:shd w:val="clear" w:color="auto" w:fill="FDFDFD"/>
+        </w:rPr>
+      </w:pPr>
+      <w:r>
+        <w:rPr>
+          <w:color w:val="111111"/>
+          <w:sz w:val="24"/>
+          <w:szCs w:val="24"/>
+          <w:shd w:val="clear" w:color="auto" w:fill="FDFDFD"/>
+        </w:rPr>
+        <w:t>*OPTIONAL*</w:t>
+      </w:r>
+    </w:p>
+    <w:p>
+      <w:pPr>
+        <w:jc w:val="both"/>
+        <w:rPr>
+          <w:color w:val="111111"/>
+          <w:sz w:val="24"/>
+          <w:szCs w:val="24"/>
+          <w:shd w:val="clear" w:color="auto" w:fill="FDFDFD"/>
+        </w:rPr>
+      </w:pPr>
       <w:r>
         <w:rPr>
           <w:color w:val="B6D445"/>
@@ -5597,336 +4518,7 @@
           <w:szCs w:val="24"/>
           <w:shd w:val="clear" w:color="auto" w:fill="FDFDFD"/>
         </w:rPr>
-        <w:t>:</w:t>
-      </w:r>
-      <w:r>
-        <w:rPr>
-          <w:color w:val="111111"/>
-          <w:sz w:val="24"/>
-          <w:szCs w:val="24"/>
-          <w:shd w:val="clear" w:color="auto" w:fill="FDFDFD"/>
-        </w:rPr>
-        <w:t xml:space="preserve"> What is the best technique to stop CSRF, and why? What is the set of special characters that needs to be escaped in order to prevent XSS? For each of the above vulnerabilities (SQLi, XSS, CSRF), explain what preventive measures you have taken in your appl</w:t>
-      </w:r>
-      <w:r>
-        <w:rPr>
-          <w:color w:val="111111"/>
-          <w:sz w:val="24"/>
-          <w:szCs w:val="24"/>
-          <w:shd w:val="clear" w:color="auto" w:fill="FDFDFD"/>
-        </w:rPr>
-        <w:t>ication to tackle these issues.</w:t>
-      </w:r>
-    </w:p>
-    <w:p>
-      <w:pPr>
-        <w:jc w:val="both"/>
-        <w:rPr>
-          <w:sz w:val="24"/>
-          <w:szCs w:val="24"/>
-        </w:rPr>
-      </w:pPr>
-    </w:p>
-    <w:p>
-      <w:pPr>
-        <w:jc w:val="both"/>
-        <w:rPr>
-          <w:b/>
-          <w:sz w:val="24"/>
-          <w:szCs w:val="24"/>
-          <w:highlight w:val="white"/>
-        </w:rPr>
-      </w:pPr>
-      <w:r>
-        <w:rPr>
-          <w:b/>
-          <w:sz w:val="24"/>
-          <w:szCs w:val="24"/>
-          <w:highlight w:val="white"/>
-        </w:rPr>
-        <w:t>Laravel’s Eloquent ORM uses PDO parameter binding to avoid SQL injection. Parameter binding ensures that malicious users can’t pass in query data which could modify the query’s intent. Without PDO parameter, a SQL query wou</w:t>
-      </w:r>
-      <w:r>
-        <w:rPr>
-          <w:b/>
-          <w:sz w:val="24"/>
-          <w:szCs w:val="24"/>
-          <w:highlight w:val="white"/>
-        </w:rPr>
-        <w:t xml:space="preserve">ld look like this: </w:t>
-      </w:r>
-      <w:r>
-        <w:rPr>
-          <w:b/>
-          <w:sz w:val="24"/>
-          <w:szCs w:val="24"/>
-          <w:shd w:val="clear" w:color="auto" w:fill="ECF0F1"/>
-        </w:rPr>
-        <w:t xml:space="preserve">SELECT * FROM users WHERE id = 'jane' or 1=1. </w:t>
-      </w:r>
-      <w:r>
-        <w:rPr>
-          <w:b/>
-          <w:sz w:val="24"/>
-          <w:szCs w:val="24"/>
-        </w:rPr>
-        <w:t xml:space="preserve">Hence, a malicious user can input ‘jane’; drop table users; which would result in the following query: </w:t>
-      </w:r>
-      <w:r>
-        <w:rPr>
-          <w:b/>
-          <w:sz w:val="24"/>
-          <w:szCs w:val="24"/>
-          <w:shd w:val="clear" w:color="auto" w:fill="ECF0F1"/>
-        </w:rPr>
-        <w:t xml:space="preserve">SELECT * FROM users WHERE id = 'jane’; drop table users; </w:t>
-      </w:r>
-      <w:r>
-        <w:rPr>
-          <w:b/>
-          <w:sz w:val="24"/>
-          <w:szCs w:val="24"/>
-        </w:rPr>
-        <w:t>causing the whole database tabl</w:t>
-      </w:r>
-      <w:r>
-        <w:rPr>
-          <w:b/>
-          <w:sz w:val="24"/>
-          <w:szCs w:val="24"/>
-        </w:rPr>
-        <w:t xml:space="preserve">e user to be deleted. However, with PDO parameter, the resulting query will be: </w:t>
-      </w:r>
-      <w:r>
-        <w:rPr>
-          <w:b/>
-          <w:sz w:val="24"/>
-          <w:szCs w:val="24"/>
-          <w:shd w:val="clear" w:color="auto" w:fill="ECF0F1"/>
-        </w:rPr>
-        <w:t xml:space="preserve">SELECT * FROM users WHERE id = 'jane or 1=1', </w:t>
-      </w:r>
-      <w:r>
-        <w:rPr>
-          <w:b/>
-          <w:sz w:val="24"/>
-          <w:szCs w:val="24"/>
-        </w:rPr>
-        <w:t>preventing any possible SQL injection attacks by escaping the quotes.</w:t>
-      </w:r>
-    </w:p>
-    <w:p>
-      <w:pPr>
-        <w:jc w:val="both"/>
-        <w:rPr>
-          <w:b/>
-          <w:sz w:val="24"/>
-          <w:szCs w:val="24"/>
-          <w:highlight w:val="white"/>
-        </w:rPr>
-      </w:pPr>
-    </w:p>
-    <w:p>
-      <w:pPr>
-        <w:jc w:val="both"/>
-        <w:rPr>
-          <w:b/>
-          <w:sz w:val="24"/>
-          <w:szCs w:val="24"/>
-          <w:highlight w:val="white"/>
-        </w:rPr>
-      </w:pPr>
-      <w:r>
-        <w:rPr>
-          <w:b/>
-          <w:sz w:val="24"/>
-          <w:szCs w:val="24"/>
-          <w:highlight w:val="white"/>
-        </w:rPr>
-        <w:lastRenderedPageBreak/>
-        <w:t>CSRF tokens are used to ensure that attackers cannot initia</w:t>
-      </w:r>
-      <w:r>
-        <w:rPr>
-          <w:b/>
-          <w:sz w:val="24"/>
-          <w:szCs w:val="24"/>
-          <w:highlight w:val="white"/>
-        </w:rPr>
-        <w:t>te a request impersonating the user. This is done by generating a token that must be passed along with the form contents. This token will then be compared with a value additionally saved to the user session. If it matches, the request is deemed valid, othe</w:t>
-      </w:r>
-      <w:r>
-        <w:rPr>
-          <w:b/>
-          <w:sz w:val="24"/>
-          <w:szCs w:val="24"/>
-          <w:highlight w:val="white"/>
-        </w:rPr>
-        <w:t>rwise it is deemed invalid. Since we use the laravelcollective package to construct our forms, the CSRF token is automatically added to the forms.</w:t>
-      </w:r>
-    </w:p>
-    <w:p>
-      <w:pPr>
-        <w:jc w:val="both"/>
-        <w:rPr>
-          <w:b/>
-          <w:sz w:val="24"/>
-          <w:szCs w:val="24"/>
-        </w:rPr>
-      </w:pPr>
-    </w:p>
-    <w:p>
-      <w:pPr>
-        <w:jc w:val="both"/>
-        <w:rPr>
-          <w:b/>
-          <w:sz w:val="24"/>
-          <w:szCs w:val="24"/>
-        </w:rPr>
-      </w:pPr>
-      <w:r>
-        <w:rPr>
-          <w:b/>
-          <w:color w:val="3E444D"/>
-          <w:sz w:val="24"/>
-          <w:szCs w:val="24"/>
-          <w:highlight w:val="white"/>
-        </w:rPr>
-        <w:t xml:space="preserve">Laravel’s </w:t>
-      </w:r>
-      <w:r>
-        <w:rPr>
-          <w:b/>
-          <w:color w:val="C7254E"/>
-          <w:sz w:val="24"/>
-          <w:szCs w:val="24"/>
-          <w:shd w:val="clear" w:color="auto" w:fill="F9F2F4"/>
-        </w:rPr>
-        <w:t>{{}}</w:t>
-      </w:r>
-      <w:r>
-        <w:rPr>
-          <w:b/>
-          <w:color w:val="3E444D"/>
-          <w:sz w:val="24"/>
-          <w:szCs w:val="24"/>
-          <w:highlight w:val="white"/>
-        </w:rPr>
-        <w:t xml:space="preserve"> syntax will automatically escape any HTML entities passed along via a view variable, preventi</w:t>
-      </w:r>
-      <w:r>
-        <w:rPr>
-          <w:b/>
-          <w:color w:val="3E444D"/>
-          <w:sz w:val="24"/>
-          <w:szCs w:val="24"/>
-          <w:highlight w:val="white"/>
-        </w:rPr>
-        <w:t>ng XSS attacks. Hence, any scripts passed in through the form fields will not be executed, as the &lt;script&gt; tag will be replaced with</w:t>
-      </w:r>
-      <w:r>
-        <w:rPr>
-          <w:b/>
-          <w:sz w:val="24"/>
-          <w:szCs w:val="24"/>
-        </w:rPr>
-        <w:t xml:space="preserve"> &amp;lt;script&amp;gt;</w:t>
-      </w:r>
-    </w:p>
-    <w:p>
-      <w:pPr>
-        <w:jc w:val="both"/>
-        <w:rPr>
-          <w:b/>
-          <w:sz w:val="24"/>
-          <w:szCs w:val="24"/>
-        </w:rPr>
-      </w:pPr>
-    </w:p>
-    <w:p>
-      <w:pPr>
-        <w:jc w:val="both"/>
-        <w:rPr>
-          <w:b/>
-          <w:sz w:val="24"/>
-          <w:szCs w:val="24"/>
-        </w:rPr>
-      </w:pPr>
-      <w:r>
-        <w:rPr>
-          <w:b/>
-          <w:sz w:val="24"/>
-          <w:szCs w:val="24"/>
-        </w:rPr>
-        <w:t>We also redirect all HTTP requests to HTTPS to ensure a more secure connection.</w:t>
-      </w:r>
-    </w:p>
-    <w:p>
-      <w:pPr>
-        <w:jc w:val="both"/>
-        <w:rPr>
-          <w:b/>
-          <w:sz w:val="24"/>
-          <w:szCs w:val="24"/>
-        </w:rPr>
-      </w:pPr>
-    </w:p>
-    <w:p>
-      <w:pPr>
-        <w:rPr>
-          <w:color w:val="111111"/>
-          <w:sz w:val="24"/>
-          <w:szCs w:val="24"/>
-          <w:shd w:val="clear" w:color="auto" w:fill="FDFDFD"/>
-        </w:rPr>
-      </w:pPr>
-    </w:p>
-    <w:p>
-      <w:pPr>
-        <w:rPr>
-          <w:color w:val="111111"/>
-          <w:sz w:val="24"/>
-          <w:szCs w:val="24"/>
-          <w:shd w:val="clear" w:color="auto" w:fill="FDFDFD"/>
-        </w:rPr>
-      </w:pPr>
-      <w:r>
-        <w:rPr>
-          <w:color w:val="111111"/>
-          <w:sz w:val="24"/>
-          <w:szCs w:val="24"/>
-          <w:shd w:val="clear" w:color="auto" w:fill="FDFDFD"/>
-        </w:rPr>
-        <w:t>*OPTIONAL*</w:t>
-      </w:r>
-    </w:p>
-    <w:p>
-      <w:pPr>
-        <w:jc w:val="both"/>
-        <w:rPr>
-          <w:color w:val="111111"/>
-          <w:sz w:val="24"/>
-          <w:szCs w:val="24"/>
-          <w:shd w:val="clear" w:color="auto" w:fill="FDFDFD"/>
-        </w:rPr>
-      </w:pPr>
-      <w:r>
-        <w:rPr>
-          <w:color w:val="B6D445"/>
-          <w:sz w:val="24"/>
-          <w:szCs w:val="24"/>
-          <w:shd w:val="clear" w:color="auto" w:fill="FDFDFD"/>
-        </w:rPr>
-        <w:t>Milestone 15</w:t>
-      </w:r>
-      <w:r>
-        <w:rPr>
-          <w:color w:val="B6D445"/>
-          <w:sz w:val="24"/>
-          <w:szCs w:val="24"/>
-          <w:shd w:val="clear" w:color="auto" w:fill="FDFDFD"/>
-        </w:rPr>
-        <w:t>:</w:t>
+        <w:t>Milestone 15:</w:t>
       </w:r>
       <w:r>
         <w:rPr>
@@ -5950,7 +4542,7 @@
       </w:pPr>
       <w:r>
         <w:pict w14:anchorId="27E79152">
-          <v:rect id="_x0000_i1028" style="width:0;height:1.5pt" o:hralign="center" o:hrstd="t" o:hr="t" fillcolor="#a0a0a0" stroked="f"/>
+          <v:rect id="_x0000_i1031" style="width:0;height:1.5pt" o:hralign="center" o:hrstd="t" o:hr="t" fillcolor="#a0a0a0" stroked="f"/>
         </w:pict>
       </w:r>
     </w:p>
@@ -6006,7 +4598,7 @@
         </w:rPr>
         <w:t xml:space="preserve">Link to view animation: </w:t>
       </w:r>
-      <w:hyperlink r:id="rId23">
+      <w:hyperlink r:id="rId22">
         <w:r>
           <w:rPr>
             <w:b/>
@@ -6094,7 +4686,7 @@
           <w:shd w:val="clear" w:color="auto" w:fill="FDFDFD"/>
         </w:rPr>
       </w:pPr>
-      <w:hyperlink r:id="rId24">
+      <w:hyperlink r:id="rId23">
         <w:r>
           <w:rPr>
             <w:b/>
@@ -6179,7 +4771,7 @@
           <w:szCs w:val="24"/>
         </w:rPr>
       </w:pPr>
-      <w:hyperlink r:id="rId25">
+      <w:hyperlink r:id="rId24">
         <w:r>
           <w:rPr>
             <w:b/>
@@ -6189,23 +4781,13 @@
             <w:u w:val="single"/>
             <w:shd w:val="clear" w:color="auto" w:fill="FDFDFD"/>
           </w:rPr>
-          <w:t>https://drive.google.com/open?id=0BxGjI</w:t>
-        </w:r>
-        <w:r>
-          <w:rPr>
-            <w:b/>
-            <w:color w:val="1155CC"/>
-            <w:sz w:val="24"/>
-            <w:szCs w:val="24"/>
-            <w:u w:val="single"/>
-            <w:shd w:val="clear" w:color="auto" w:fill="FDFDFD"/>
-          </w:rPr>
-          <w:t>sC7FaauVDgyRGN3M19KUEk</w:t>
+          <w:t>https://drive.google.com/open?id=0BxGjIsC7FaauVDgyRGN3M19KUEk</w:t>
         </w:r>
       </w:hyperlink>
     </w:p>
     <w:sectPr>
-      <w:footerReference w:type="default" r:id="rId26"/>
+      <w:footerReference w:type="default" r:id="rId25"/>
+      <w:type w:val="continuous"/>
       <w:pgSz w:w="12240" w:h="15840"/>
       <w:pgMar w:top="1440" w:right="1440" w:bottom="1440" w:left="1440" w:header="0" w:footer="720" w:gutter="0"/>
       <w:pgBorders w:offsetFrom="page">
@@ -6221,40 +4803,6 @@
 </w:document>
 </file>
 
-<file path=word/comments.xml><?xml version="1.0" encoding="utf-8"?>
-<w:comments xmlns:wpc="http://schemas.microsoft.com/office/word/2010/wordprocessingCanvas" xmlns:mc="http://schemas.openxmlformats.org/markup-compatibility/2006" xmlns:o="urn:schemas-microsoft-com:office:office" xmlns:r="http://schemas.openxmlformats.org/officeDocument/2006/relationships" xmlns:m="http://schemas.openxmlformats.org/officeDocument/2006/math" xmlns:v="urn:schemas-microsoft-com:vml" xmlns:wp14="http://schemas.microsoft.com/office/word/2010/wordprocessingDrawing" xmlns:wp="http://schemas.openxmlformats.org/drawingml/2006/wordprocessingDrawing" xmlns:w10="urn:schemas-microsoft-com:office:word" xmlns:w="http://schemas.openxmlformats.org/wordprocessingml/2006/main" xmlns:w14="http://schemas.microsoft.com/office/word/2010/wordml" xmlns:w15="http://schemas.microsoft.com/office/word/2012/wordml" xmlns:wpg="http://schemas.microsoft.com/office/word/2010/wordprocessingGroup" xmlns:wpi="http://schemas.microsoft.com/office/word/2010/wordprocessingInk" xmlns:wne="http://schemas.microsoft.com/office/word/2006/wordml" xmlns:wps="http://schemas.microsoft.com/office/word/2010/wordprocessingShape" mc:Ignorable="w14 w15 wp14">
-  <w:comment w:id="4" w:author="Daphne Won" w:date="2017-09-07T12:28:00Z" w:initials="">
-    <w:p>
-      <w:pPr>
-        <w:widowControl w:val="0"/>
-        <w:spacing w:line="240" w:lineRule="auto"/>
-      </w:pPr>
-      <w:r>
-        <w:t>Nothing Yet</w:t>
-      </w:r>
-    </w:p>
-  </w:comment>
-  <w:comment w:id="5" w:author="Apoorva Ullas" w:date="2017-09-07T12:28:00Z" w:initials="">
-    <w:p>
-      <w:pPr>
-        <w:widowControl w:val="0"/>
-        <w:spacing w:line="240" w:lineRule="auto"/>
-      </w:pPr>
-      <w:r>
-        <w:t>Done! But not sure if SQL queries are correct so could u check?</w:t>
-      </w:r>
-    </w:p>
-  </w:comment>
-</w:comments>
-</file>
-
-<file path=word/commentsExtended.xml><?xml version="1.0" encoding="utf-8"?>
-<w15:commentsEx xmlns:wpc="http://schemas.microsoft.com/office/word/2010/wordprocessingCanvas" xmlns:mc="http://schemas.openxmlformats.org/markup-compatibility/2006" xmlns:o="urn:schemas-microsoft-com:office:office" xmlns:r="http://schemas.openxmlformats.org/officeDocument/2006/relationships" xmlns:m="http://schemas.openxmlformats.org/officeDocument/2006/math" xmlns:v="urn:schemas-microsoft-com:vml" xmlns:wp14="http://schemas.microsoft.com/office/word/2010/wordprocessingDrawing" xmlns:wp="http://schemas.openxmlformats.org/drawingml/2006/wordprocessingDrawing" xmlns:w10="urn:schemas-microsoft-com:office:word" xmlns:w="http://schemas.openxmlformats.org/wordprocessingml/2006/main" xmlns:w14="http://schemas.microsoft.com/office/word/2010/wordml" xmlns:w15="http://schemas.microsoft.com/office/word/2012/wordml" xmlns:wpg="http://schemas.microsoft.com/office/word/2010/wordprocessingGroup" xmlns:wpi="http://schemas.microsoft.com/office/word/2010/wordprocessingInk" xmlns:wne="http://schemas.microsoft.com/office/word/2006/wordml" xmlns:wps="http://schemas.microsoft.com/office/word/2010/wordprocessingShape" mc:Ignorable="w14 w15 wp14">
-  <w15:commentEx w15:paraId="00959AA2" w15:done="0"/>
-  <w15:commentEx w15:paraId="0659E00B" w15:done="0"/>
-</w15:commentsEx>
-</file>
-
 <file path=word/endnotes.xml><?xml version="1.0" encoding="utf-8"?>
 <w:endnotes xmlns:wpc="http://schemas.microsoft.com/office/word/2010/wordprocessingCanvas" xmlns:mc="http://schemas.openxmlformats.org/markup-compatibility/2006" xmlns:o="urn:schemas-microsoft-com:office:office" xmlns:r="http://schemas.openxmlformats.org/officeDocument/2006/relationships" xmlns:m="http://schemas.openxmlformats.org/officeDocument/2006/math" xmlns:v="urn:schemas-microsoft-com:vml" xmlns:wp14="http://schemas.microsoft.com/office/word/2010/wordprocessingDrawing" xmlns:wp="http://schemas.openxmlformats.org/drawingml/2006/wordprocessingDrawing" xmlns:w10="urn:schemas-microsoft-com:office:word" xmlns:w="http://schemas.openxmlformats.org/wordprocessingml/2006/main" xmlns:w14="http://schemas.microsoft.com/office/word/2010/wordml" xmlns:w15="http://schemas.microsoft.com/office/word/2012/wordml" xmlns:wpg="http://schemas.microsoft.com/office/word/2010/wordprocessingGroup" xmlns:wpi="http://schemas.microsoft.com/office/word/2010/wordprocessingInk" xmlns:wne="http://schemas.microsoft.com/office/word/2006/wordml" xmlns:wps="http://schemas.microsoft.com/office/word/2010/wordprocessingShape" mc:Ignorable="w14 w15 wp14">
   <w:endnote w:type="separator" w:id="-1">
@@ -6282,14 +4830,31 @@
 
 <file path=word/footer1.xml><?xml version="1.0" encoding="utf-8"?>
 <w:ftr xmlns:wpc="http://schemas.microsoft.com/office/word/2010/wordprocessingCanvas" xmlns:mc="http://schemas.openxmlformats.org/markup-compatibility/2006" xmlns:o="urn:schemas-microsoft-com:office:office" xmlns:r="http://schemas.openxmlformats.org/officeDocument/2006/relationships" xmlns:m="http://schemas.openxmlformats.org/officeDocument/2006/math" xmlns:v="urn:schemas-microsoft-com:vml" xmlns:wp14="http://schemas.microsoft.com/office/word/2010/wordprocessingDrawing" xmlns:wp="http://schemas.openxmlformats.org/drawingml/2006/wordprocessingDrawing" xmlns:w10="urn:schemas-microsoft-com:office:word" xmlns:w="http://schemas.openxmlformats.org/wordprocessingml/2006/main" xmlns:w14="http://schemas.microsoft.com/office/word/2010/wordml" xmlns:w15="http://schemas.microsoft.com/office/word/2012/wordml" xmlns:wpg="http://schemas.microsoft.com/office/word/2010/wordprocessingGroup" xmlns:wpi="http://schemas.microsoft.com/office/word/2010/wordprocessingInk" xmlns:wne="http://schemas.microsoft.com/office/word/2006/wordml" xmlns:wps="http://schemas.microsoft.com/office/word/2010/wordprocessingShape" mc:Ignorable="w14 w15 wp14">
+  <w:p>
+    <w:pPr>
+      <w:pStyle w:val="Footer"/>
+      <w:jc w:val="right"/>
+    </w:pPr>
+  </w:p>
+  <w:p>
+    <w:pPr>
+      <w:pStyle w:val="Footer"/>
+    </w:pPr>
+  </w:p>
+</w:ftr>
+</file>
+
+<file path=word/footer2.xml><?xml version="1.0" encoding="utf-8"?>
+<w:ftr xmlns:wpc="http://schemas.microsoft.com/office/word/2010/wordprocessingCanvas" xmlns:mc="http://schemas.openxmlformats.org/markup-compatibility/2006" xmlns:o="urn:schemas-microsoft-com:office:office" xmlns:r="http://schemas.openxmlformats.org/officeDocument/2006/relationships" xmlns:m="http://schemas.openxmlformats.org/officeDocument/2006/math" xmlns:v="urn:schemas-microsoft-com:vml" xmlns:wp14="http://schemas.microsoft.com/office/word/2010/wordprocessingDrawing" xmlns:wp="http://schemas.openxmlformats.org/drawingml/2006/wordprocessingDrawing" xmlns:w10="urn:schemas-microsoft-com:office:word" xmlns:w="http://schemas.openxmlformats.org/wordprocessingml/2006/main" xmlns:w14="http://schemas.microsoft.com/office/word/2010/wordml" xmlns:w15="http://schemas.microsoft.com/office/word/2012/wordml" xmlns:wpg="http://schemas.microsoft.com/office/word/2010/wordprocessingGroup" xmlns:wpi="http://schemas.microsoft.com/office/word/2010/wordprocessingInk" xmlns:wne="http://schemas.microsoft.com/office/word/2006/wordml" xmlns:wps="http://schemas.microsoft.com/office/word/2010/wordprocessingShape" mc:Ignorable="w14 w15 wp14">
   <w:sdt>
     <w:sdtPr>
-      <w:id w:val="-1407916661"/>
+      <w:id w:val="902955941"/>
       <w:docPartObj>
         <w:docPartGallery w:val="Page Numbers (Bottom of Page)"/>
         <w:docPartUnique/>
       </w:docPartObj>
     </w:sdtPr>
+    <w:sdtEndPr/>
     <w:sdtContent>
       <w:p>
         <w:pPr>
@@ -6312,7 +4877,7 @@
           <w:rPr>
             <w:noProof/>
           </w:rPr>
-          <w:t>1</w:t>
+          <w:t>11</w:t>
         </w:r>
         <w:r>
           <w:rPr>
@@ -7723,534 +6288,65 @@
       <w:lang w:val="en-MY"/>
     </w:rPr>
   </w:style>
-</w:styles>
-</file>
-
-<file path=word/glossary/document.xml><?xml version="1.0" encoding="utf-8"?>
-<w:glossaryDocument xmlns:wpc="http://schemas.microsoft.com/office/word/2010/wordprocessingCanvas" xmlns:mc="http://schemas.openxmlformats.org/markup-compatibility/2006" xmlns:o="urn:schemas-microsoft-com:office:office" xmlns:r="http://schemas.openxmlformats.org/officeDocument/2006/relationships" xmlns:m="http://schemas.openxmlformats.org/officeDocument/2006/math" xmlns:v="urn:schemas-microsoft-com:vml" xmlns:wp14="http://schemas.microsoft.com/office/word/2010/wordprocessingDrawing" xmlns:wp="http://schemas.openxmlformats.org/drawingml/2006/wordprocessingDrawing" xmlns:w10="urn:schemas-microsoft-com:office:word" xmlns:w="http://schemas.openxmlformats.org/wordprocessingml/2006/main" xmlns:w14="http://schemas.microsoft.com/office/word/2010/wordml" xmlns:w15="http://schemas.microsoft.com/office/word/2012/wordml" xmlns:wpg="http://schemas.microsoft.com/office/word/2010/wordprocessingGroup" xmlns:wpi="http://schemas.microsoft.com/office/word/2010/wordprocessingInk" xmlns:wne="http://schemas.microsoft.com/office/word/2006/wordml" xmlns:wps="http://schemas.microsoft.com/office/word/2010/wordprocessingShape" mc:Ignorable="w14 w15 wp14"/>
-</file>
-
-<file path=word/glossary/fontTable.xml><?xml version="1.0" encoding="utf-8"?>
-<w:fonts xmlns:mc="http://schemas.openxmlformats.org/markup-compatibility/2006" xmlns:r="http://schemas.openxmlformats.org/officeDocument/2006/relationships" xmlns:w="http://schemas.openxmlformats.org/wordprocessingml/2006/main" xmlns:w14="http://schemas.microsoft.com/office/word/2010/wordml" xmlns:w15="http://schemas.microsoft.com/office/word/2012/wordml" mc:Ignorable="w14 w15">
-  <w:font w:name="Times New Roman">
-    <w:panose1 w:val="02020603050405020304"/>
-    <w:charset w:val="00"/>
-    <w:family w:val="roman"/>
-    <w:pitch w:val="variable"/>
-    <w:sig w:usb0="E0002AFF" w:usb1="C0007841" w:usb2="00000009" w:usb3="00000000" w:csb0="000001FF" w:csb1="00000000"/>
-  </w:font>
-  <w:font w:name="Arial">
-    <w:panose1 w:val="020B0604020202020204"/>
-    <w:charset w:val="00"/>
-    <w:family w:val="swiss"/>
-    <w:pitch w:val="variable"/>
-    <w:sig w:usb0="E0002AFF" w:usb1="C0007843" w:usb2="00000009" w:usb3="00000000" w:csb0="000001FF" w:csb1="00000000"/>
-  </w:font>
-  <w:font w:name="Calibri Light">
-    <w:panose1 w:val="020F0302020204030204"/>
-    <w:charset w:val="00"/>
-    <w:family w:val="swiss"/>
-    <w:pitch w:val="variable"/>
-    <w:sig w:usb0="A00002EF" w:usb1="4000207B" w:usb2="00000000" w:usb3="00000000" w:csb0="0000019F" w:csb1="00000000"/>
-  </w:font>
-  <w:font w:name="SimSun">
-    <w:altName w:val="宋体"/>
-    <w:panose1 w:val="02010600030101010101"/>
-    <w:charset w:val="86"/>
-    <w:family w:val="auto"/>
-    <w:pitch w:val="variable"/>
-    <w:sig w:usb0="00000003" w:usb1="288F0000" w:usb2="00000016" w:usb3="00000000" w:csb0="00040001" w:csb1="00000000"/>
-  </w:font>
-  <w:font w:name="Calibri">
-    <w:panose1 w:val="020F0502020204030204"/>
-    <w:charset w:val="00"/>
-    <w:family w:val="swiss"/>
-    <w:pitch w:val="variable"/>
-    <w:sig w:usb0="E00002FF" w:usb1="4000ACFF" w:usb2="00000001" w:usb3="00000000" w:csb0="0000019F" w:csb1="00000000"/>
-  </w:font>
-</w:fonts>
-</file>
-
-<file path=word/glossary/settings.xml><?xml version="1.0" encoding="utf-8"?>
-<w:settings xmlns:mc="http://schemas.openxmlformats.org/markup-compatibility/2006" xmlns:o="urn:schemas-microsoft-com:office:office" xmlns:r="http://schemas.openxmlformats.org/officeDocument/2006/relationships" xmlns:m="http://schemas.openxmlformats.org/officeDocument/2006/math" xmlns:v="urn:schemas-microsoft-com:vml" xmlns:w10="urn:schemas-microsoft-com:office:word" xmlns:w="http://schemas.openxmlformats.org/wordprocessingml/2006/main" xmlns:w14="http://schemas.microsoft.com/office/word/2010/wordml" xmlns:w15="http://schemas.microsoft.com/office/word/2012/wordml" xmlns:sl="http://schemas.openxmlformats.org/schemaLibrary/2006/main" mc:Ignorable="w14 w15">
-  <w:view w:val="normal"/>
-  <w:defaultTabStop w:val="720"/>
-  <w:characterSpacingControl w:val="doNotCompress"/>
-  <w:compat>
-    <w:useFELayout/>
-    <w:compatSetting w:name="compatibilityMode" w:uri="http://schemas.microsoft.com/office/word" w:val="15"/>
-    <w:compatSetting w:name="overrideTableStyleFontSizeAndJustification" w:uri="http://schemas.microsoft.com/office/word" w:val="1"/>
-    <w:compatSetting w:name="enableOpenTypeFeatures" w:uri="http://schemas.microsoft.com/office/word" w:val="1"/>
-    <w:compatSetting w:name="doNotFlipMirrorIndents" w:uri="http://schemas.microsoft.com/office/word" w:val="1"/>
-    <w:compatSetting w:name="differentiateMultirowTableHeaders" w:uri="http://schemas.microsoft.com/office/word" w:val="1"/>
-  </w:compat>
-  <w:rsids>
-    <w:rsidRoot w:val="00004E89"/>
-    <w:rsid w:val="00004E89"/>
-    <w:rsid w:val="004C4B5A"/>
-  </w:rsids>
-  <m:mathPr>
-    <m:mathFont m:val="Cambria Math"/>
-    <m:brkBin m:val="before"/>
-    <m:brkBinSub m:val="--"/>
-    <m:smallFrac m:val="0"/>
-    <m:dispDef/>
-    <m:lMargin m:val="0"/>
-    <m:rMargin m:val="0"/>
-    <m:defJc m:val="centerGroup"/>
-    <m:wrapIndent m:val="1440"/>
-    <m:intLim m:val="subSup"/>
-    <m:naryLim m:val="undOvr"/>
-  </m:mathPr>
-  <w:themeFontLang w:val="en-MY" w:eastAsia="zh-CN"/>
-  <w:clrSchemeMapping w:bg1="light1" w:t1="dark1" w:bg2="light2" w:t2="dark2" w:accent1="accent1" w:accent2="accent2" w:accent3="accent3" w:accent4="accent4" w:accent5="accent5" w:accent6="accent6" w:hyperlink="hyperlink" w:followedHyperlink="followedHyperlink"/>
-  <w:decimalSymbol w:val="."/>
-  <w:listSeparator w:val=","/>
-  <w15:chartTrackingRefBased/>
-</w:settings>
-</file>
-
-<file path=word/glossary/styles.xml><?xml version="1.0" encoding="utf-8"?>
-<w:styles xmlns:mc="http://schemas.openxmlformats.org/markup-compatibility/2006" xmlns:r="http://schemas.openxmlformats.org/officeDocument/2006/relationships" xmlns:w="http://schemas.openxmlformats.org/wordprocessingml/2006/main" xmlns:w14="http://schemas.microsoft.com/office/word/2010/wordml" xmlns:w15="http://schemas.microsoft.com/office/word/2012/wordml" mc:Ignorable="w14 w15">
-  <w:docDefaults>
-    <w:rPrDefault>
-      <w:rPr>
-        <w:rFonts w:asciiTheme="minorHAnsi" w:eastAsiaTheme="minorEastAsia" w:hAnsiTheme="minorHAnsi" w:cstheme="minorBidi"/>
-        <w:sz w:val="22"/>
-        <w:szCs w:val="22"/>
-        <w:lang w:val="en-MY" w:eastAsia="zh-CN" w:bidi="ar-SA"/>
-      </w:rPr>
-    </w:rPrDefault>
-    <w:pPrDefault>
-      <w:pPr>
-        <w:spacing w:after="160" w:line="259" w:lineRule="auto"/>
-      </w:pPr>
-    </w:pPrDefault>
-  </w:docDefaults>
-  <w:latentStyles w:defLockedState="0" w:defUIPriority="99" w:defSemiHidden="0" w:defUnhideWhenUsed="0" w:defQFormat="0" w:count="371">
-    <w:lsdException w:name="Normal" w:uiPriority="0" w:qFormat="1"/>
-    <w:lsdException w:name="heading 1" w:uiPriority="9" w:qFormat="1"/>
-    <w:lsdException w:name="heading 2" w:semiHidden="1" w:uiPriority="9" w:unhideWhenUsed="1" w:qFormat="1"/>
-    <w:lsdException w:name="heading 3" w:semiHidden="1" w:uiPriority="9" w:unhideWhenUsed="1" w:qFormat="1"/>
-    <w:lsdException w:name="heading 4" w:semiHidden="1" w:uiPriority="9" w:unhideWhenUsed="1" w:qFormat="1"/>
-    <w:lsdException w:name="heading 5" w:semiHidden="1" w:uiPriority="9" w:unhideWhenUsed="1" w:qFormat="1"/>
-    <w:lsdException w:name="heading 6" w:semiHidden="1" w:uiPriority="9" w:unhideWhenUsed="1" w:qFormat="1"/>
-    <w:lsdException w:name="heading 7" w:semiHidden="1" w:uiPriority="9" w:unhideWhenUsed="1" w:qFormat="1"/>
-    <w:lsdException w:name="heading 8" w:semiHidden="1" w:uiPriority="9" w:unhideWhenUsed="1" w:qFormat="1"/>
-    <w:lsdException w:name="heading 9" w:semiHidden="1" w:uiPriority="9" w:unhideWhenUsed="1" w:qFormat="1"/>
-    <w:lsdException w:name="index 1" w:semiHidden="1" w:unhideWhenUsed="1"/>
-    <w:lsdException w:name="index 2" w:semiHidden="1" w:unhideWhenUsed="1"/>
-    <w:lsdException w:name="index 3" w:semiHidden="1" w:unhideWhenUsed="1"/>
-    <w:lsdException w:name="index 4" w:semiHidden="1" w:unhideWhenUsed="1"/>
-    <w:lsdException w:name="index 5" w:semiHidden="1" w:unhideWhenUsed="1"/>
-    <w:lsdException w:name="index 6" w:semiHidden="1" w:unhideWhenUsed="1"/>
-    <w:lsdException w:name="index 7" w:semiHidden="1" w:unhideWhenUsed="1"/>
-    <w:lsdException w:name="index 8" w:semiHidden="1" w:unhideWhenUsed="1"/>
-    <w:lsdException w:name="index 9" w:semiHidden="1" w:unhideWhenUsed="1"/>
-    <w:lsdException w:name="toc 1" w:semiHidden="1" w:uiPriority="39" w:unhideWhenUsed="1"/>
-    <w:lsdException w:name="toc 2" w:semiHidden="1" w:uiPriority="39" w:unhideWhenUsed="1"/>
-    <w:lsdException w:name="toc 3" w:semiHidden="1" w:uiPriority="39" w:unhideWhenUsed="1"/>
-    <w:lsdException w:name="toc 4" w:semiHidden="1" w:uiPriority="39" w:unhideWhenUsed="1"/>
-    <w:lsdException w:name="toc 5" w:semiHidden="1" w:uiPriority="39" w:unhideWhenUsed="1"/>
-    <w:lsdException w:name="toc 6" w:semiHidden="1" w:uiPriority="39" w:unhideWhenUsed="1"/>
-    <w:lsdException w:name="toc 7" w:semiHidden="1" w:uiPriority="39" w:unhideWhenUsed="1"/>
-    <w:lsdException w:name="toc 8" w:semiHidden="1" w:uiPriority="39" w:unhideWhenUsed="1"/>
-    <w:lsdException w:name="toc 9" w:semiHidden="1" w:uiPriority="39" w:unhideWhenUsed="1"/>
-    <w:lsdException w:name="Normal Indent" w:semiHidden="1" w:unhideWhenUsed="1"/>
-    <w:lsdException w:name="footnote text" w:semiHidden="1" w:unhideWhenUsed="1"/>
-    <w:lsdException w:name="annotation text" w:semiHidden="1" w:unhideWhenUsed="1"/>
-    <w:lsdException w:name="header" w:semiHidden="1" w:unhideWhenUsed="1"/>
-    <w:lsdException w:name="footer" w:semiHidden="1" w:unhideWhenUsed="1"/>
-    <w:lsdException w:name="index heading" w:semiHidden="1" w:unhideWhenUsed="1"/>
-    <w:lsdException w:name="caption" w:semiHidden="1" w:uiPriority="35" w:unhideWhenUsed="1" w:qFormat="1"/>
-    <w:lsdException w:name="table of figures" w:semiHidden="1" w:unhideWhenUsed="1"/>
-    <w:lsdException w:name="envelope address" w:semiHidden="1" w:unhideWhenUsed="1"/>
-    <w:lsdException w:name="envelope return" w:semiHidden="1" w:unhideWhenUsed="1"/>
-    <w:lsdException w:name="footnote reference" w:semiHidden="1" w:unhideWhenUsed="1"/>
-    <w:lsdException w:name="annotation reference" w:semiHidden="1" w:unhideWhenUsed="1"/>
-    <w:lsdException w:name="line number" w:semiHidden="1" w:unhideWhenUsed="1"/>
-    <w:lsdException w:name="page number" w:semiHidden="1" w:unhideWhenUsed="1"/>
-    <w:lsdException w:name="endnote reference" w:semiHidden="1" w:unhideWhenUsed="1"/>
-    <w:lsdException w:name="endnote text" w:semiHidden="1" w:unhideWhenUsed="1"/>
-    <w:lsdException w:name="table of authorities" w:semiHidden="1" w:unhideWhenUsed="1"/>
-    <w:lsdException w:name="macro" w:semiHidden="1" w:unhideWhenUsed="1"/>
-    <w:lsdException w:name="toa heading" w:semiHidden="1" w:unhideWhenUsed="1"/>
-    <w:lsdException w:name="List" w:semiHidden="1" w:unhideWhenUsed="1"/>
-    <w:lsdException w:name="List Bullet" w:semiHidden="1" w:unhideWhenUsed="1"/>
-    <w:lsdException w:name="List Number" w:semiHidden="1" w:unhideWhenUsed="1"/>
-    <w:lsdException w:name="List 2" w:semiHidden="1" w:unhideWhenUsed="1"/>
-    <w:lsdException w:name="List 3" w:semiHidden="1" w:unhideWhenUsed="1"/>
-    <w:lsdException w:name="List 4" w:semiHidden="1" w:unhideWhenUsed="1"/>
-    <w:lsdException w:name="List 5" w:semiHidden="1" w:unhideWhenUsed="1"/>
-    <w:lsdException w:name="List Bullet 2" w:semiHidden="1" w:unhideWhenUsed="1"/>
-    <w:lsdException w:name="List Bullet 3" w:semiHidden="1" w:unhideWhenUsed="1"/>
-    <w:lsdException w:name="List Bullet 4" w:semiHidden="1" w:unhideWhenUsed="1"/>
-    <w:lsdException w:name="List Bullet 5" w:semiHidden="1" w:unhideWhenUsed="1"/>
-    <w:lsdException w:name="List Number 2" w:semiHidden="1" w:unhideWhenUsed="1"/>
-    <w:lsdException w:name="List Number 3" w:semiHidden="1" w:unhideWhenUsed="1"/>
-    <w:lsdException w:name="List Number 4" w:semiHidden="1" w:unhideWhenUsed="1"/>
-    <w:lsdException w:name="List Number 5" w:semiHidden="1" w:unhideWhenUsed="1"/>
-    <w:lsdException w:name="Title" w:uiPriority="10" w:qFormat="1"/>
-    <w:lsdException w:name="Closing" w:semiHidden="1" w:unhideWhenUsed="1"/>
-    <w:lsdException w:name="Signature" w:semiHidden="1" w:unhideWhenUsed="1"/>
-    <w:lsdException w:name="Default Paragraph Font" w:semiHidden="1" w:uiPriority="1" w:unhideWhenUsed="1"/>
-    <w:lsdException w:name="Body Text" w:semiHidden="1" w:unhideWhenUsed="1"/>
-    <w:lsdException w:name="Body Text Indent" w:semiHidden="1" w:unhideWhenUsed="1"/>
-    <w:lsdException w:name="List Continue" w:semiHidden="1" w:unhideWhenUsed="1"/>
-    <w:lsdException w:name="List Continue 2" w:semiHidden="1" w:unhideWhenUsed="1"/>
-    <w:lsdException w:name="List Continue 3" w:semiHidden="1" w:unhideWhenUsed="1"/>
-    <w:lsdException w:name="List Continue 4" w:semiHidden="1" w:unhideWhenUsed="1"/>
-    <w:lsdException w:name="List Continue 5" w:semiHidden="1" w:unhideWhenUsed="1"/>
-    <w:lsdException w:name="Message Header" w:semiHidden="1" w:unhideWhenUsed="1"/>
-    <w:lsdException w:name="Subtitle" w:uiPriority="11" w:qFormat="1"/>
-    <w:lsdException w:name="Salutation" w:semiHidden="1" w:unhideWhenUsed="1"/>
-    <w:lsdException w:name="Date" w:semiHidden="1" w:unhideWhenUsed="1"/>
-    <w:lsdException w:name="Body Text First Indent" w:semiHidden="1" w:unhideWhenUsed="1"/>
-    <w:lsdException w:name="Body Text First Indent 2" w:semiHidden="1" w:unhideWhenUsed="1"/>
-    <w:lsdException w:name="Note Heading" w:semiHidden="1" w:unhideWhenUsed="1"/>
-    <w:lsdException w:name="Body Text 2" w:semiHidden="1" w:unhideWhenUsed="1"/>
-    <w:lsdException w:name="Body Text 3" w:semiHidden="1" w:unhideWhenUsed="1"/>
-    <w:lsdException w:name="Body Text Indent 2" w:semiHidden="1" w:unhideWhenUsed="1"/>
-    <w:lsdException w:name="Body Text Indent 3" w:semiHidden="1" w:unhideWhenUsed="1"/>
-    <w:lsdException w:name="Block Text" w:semiHidden="1" w:unhideWhenUsed="1"/>
-    <w:lsdException w:name="Hyperlink" w:semiHidden="1" w:unhideWhenUsed="1"/>
-    <w:lsdException w:name="FollowedHyperlink" w:semiHidden="1" w:unhideWhenUsed="1"/>
-    <w:lsdException w:name="Strong" w:uiPriority="22" w:qFormat="1"/>
-    <w:lsdException w:name="Emphasis" w:uiPriority="20" w:qFormat="1"/>
-    <w:lsdException w:name="Document Map" w:semiHidden="1" w:unhideWhenUsed="1"/>
-    <w:lsdException w:name="Plain Text" w:semiHidden="1" w:unhideWhenUsed="1"/>
-    <w:lsdException w:name="E-mail Signature" w:semiHidden="1" w:unhideWhenUsed="1"/>
-    <w:lsdException w:name="HTML Top of Form" w:semiHidden="1" w:unhideWhenUsed="1"/>
-    <w:lsdException w:name="HTML Bottom of Form" w:semiHidden="1" w:unhideWhenUsed="1"/>
-    <w:lsdException w:name="Normal (Web)" w:semiHidden="1" w:unhideWhenUsed="1"/>
-    <w:lsdException w:name="HTML Acronym" w:semiHidden="1" w:unhideWhenUsed="1"/>
-    <w:lsdException w:name="HTML Address" w:semiHidden="1" w:unhideWhenUsed="1"/>
-    <w:lsdException w:name="HTML Cite" w:semiHidden="1" w:unhideWhenUsed="1"/>
-    <w:lsdException w:name="HTML Code" w:semiHidden="1" w:unhideWhenUsed="1"/>
-    <w:lsdException w:name="HTML Definition" w:semiHidden="1" w:unhideWhenUsed="1"/>
-    <w:lsdException w:name="HTML Keyboard" w:semiHidden="1" w:unhideWhenUsed="1"/>
-    <w:lsdException w:name="HTML Preformatted" w:semiHidden="1" w:unhideWhenUsed="1"/>
-    <w:lsdException w:name="HTML Sample" w:semiHidden="1" w:unhideWhenUsed="1"/>
-    <w:lsdException w:name="HTML Typewriter" w:semiHidden="1" w:unhideWhenUsed="1"/>
-    <w:lsdException w:name="HTML Variable" w:semiHidden="1" w:unhideWhenUsed="1"/>
-    <w:lsdException w:name="Normal Table" w:semiHidden="1" w:unhideWhenUsed="1"/>
-    <w:lsdException w:name="annotation subject" w:semiHidden="1" w:unhideWhenUsed="1"/>
-    <w:lsdException w:name="No List" w:semiHidden="1" w:unhideWhenUsed="1"/>
-    <w:lsdException w:name="Outline List 1" w:semiHidden="1" w:unhideWhenUsed="1"/>
-    <w:lsdException w:name="Outline List 2" w:semiHidden="1" w:unhideWhenUsed="1"/>
-    <w:lsdException w:name="Outline List 3" w:semiHidden="1" w:unhideWhenUsed="1"/>
-    <w:lsdException w:name="Table Simple 1" w:semiHidden="1" w:unhideWhenUsed="1"/>
-    <w:lsdException w:name="Table Simple 2" w:semiHidden="1" w:unhideWhenUsed="1"/>
-    <w:lsdException w:name="Table Simple 3" w:semiHidden="1" w:unhideWhenUsed="1"/>
-    <w:lsdException w:name="Table Classic 1" w:semiHidden="1" w:unhideWhenUsed="1"/>
-    <w:lsdException w:name="Table Classic 2" w:semiHidden="1" w:unhideWhenUsed="1"/>
-    <w:lsdException w:name="Table Classic 3" w:semiHidden="1" w:unhideWhenUsed="1"/>
-    <w:lsdException w:name="Table Classic 4" w:semiHidden="1" w:unhideWhenUsed="1"/>
-    <w:lsdException w:name="Table Colorful 1" w:semiHidden="1" w:unhideWhenUsed="1"/>
-    <w:lsdException w:name="Table Colorful 2" w:semiHidden="1" w:unhideWhenUsed="1"/>
-    <w:lsdException w:name="Table Colorful 3" w:semiHidden="1" w:unhideWhenUsed="1"/>
-    <w:lsdException w:name="Table Columns 1" w:semiHidden="1" w:unhideWhenUsed="1"/>
-    <w:lsdException w:name="Table Columns 2" w:semiHidden="1" w:unhideWhenUsed="1"/>
-    <w:lsdException w:name="Table Columns 3" w:semiHidden="1" w:unhideWhenUsed="1"/>
-    <w:lsdException w:name="Table Columns 4" w:semiHidden="1" w:unhideWhenUsed="1"/>
-    <w:lsdException w:name="Table Columns 5" w:semiHidden="1" w:unhideWhenUsed="1"/>
-    <w:lsdException w:name="Table Grid 1" w:semiHidden="1" w:unhideWhenUsed="1"/>
-    <w:lsdException w:name="Table Grid 2" w:semiHidden="1" w:unhideWhenUsed="1"/>
-    <w:lsdException w:name="Table Grid 3" w:semiHidden="1" w:unhideWhenUsed="1"/>
-    <w:lsdException w:name="Table Grid 4" w:semiHidden="1" w:unhideWhenUsed="1"/>
-    <w:lsdException w:name="Table Grid 5" w:semiHidden="1" w:unhideWhenUsed="1"/>
-    <w:lsdException w:name="Table Grid 6" w:semiHidden="1" w:unhideWhenUsed="1"/>
-    <w:lsdException w:name="Table Grid 7" w:semiHidden="1" w:unhideWhenUsed="1"/>
-    <w:lsdException w:name="Table Grid 8" w:semiHidden="1" w:unhideWhenUsed="1"/>
-    <w:lsdException w:name="Table List 1" w:semiHidden="1" w:unhideWhenUsed="1"/>
-    <w:lsdException w:name="Table List 2" w:semiHidden="1" w:unhideWhenUsed="1"/>
-    <w:lsdException w:name="Table List 3" w:semiHidden="1" w:unhideWhenUsed="1"/>
-    <w:lsdException w:name="Table List 4" w:semiHidden="1" w:unhideWhenUsed="1"/>
-    <w:lsdException w:name="Table List 5" w:semiHidden="1" w:unhideWhenUsed="1"/>
-    <w:lsdException w:name="Table List 6" w:semiHidden="1" w:unhideWhenUsed="1"/>
-    <w:lsdException w:name="Table List 7" w:semiHidden="1" w:unhideWhenUsed="1"/>
-    <w:lsdException w:name="Table List 8" w:semiHidden="1" w:unhideWhenUsed="1"/>
-    <w:lsdException w:name="Table 3D effects 1" w:semiHidden="1" w:unhideWhenUsed="1"/>
-    <w:lsdException w:name="Table 3D effects 2" w:semiHidden="1" w:unhideWhenUsed="1"/>
-    <w:lsdException w:name="Table 3D effects 3" w:semiHidden="1" w:unhideWhenUsed="1"/>
-    <w:lsdException w:name="Table Contemporary" w:semiHidden="1" w:unhideWhenUsed="1"/>
-    <w:lsdException w:name="Table Elegant" w:semiHidden="1" w:unhideWhenUsed="1"/>
-    <w:lsdException w:name="Table Professional" w:semiHidden="1" w:unhideWhenUsed="1"/>
-    <w:lsdException w:name="Table Subtle 1" w:semiHidden="1" w:unhideWhenUsed="1"/>
-    <w:lsdException w:name="Table Subtle 2" w:semiHidden="1" w:unhideWhenUsed="1"/>
-    <w:lsdException w:name="Table Web 1" w:semiHidden="1" w:unhideWhenUsed="1"/>
-    <w:lsdException w:name="Table Web 2" w:semiHidden="1" w:unhideWhenUsed="1"/>
-    <w:lsdException w:name="Table Web 3" w:semiHidden="1" w:unhideWhenUsed="1"/>
-    <w:lsdException w:name="Balloon Text" w:semiHidden="1" w:unhideWhenUsed="1"/>
-    <w:lsdException w:name="Table Grid" w:uiPriority="39"/>
-    <w:lsdException w:name="Table Theme" w:semiHidden="1" w:unhideWhenUsed="1"/>
-    <w:lsdException w:name="Placeholder Text" w:semiHidden="1"/>
-    <w:lsdException w:name="No Spacing" w:uiPriority="1" w:qFormat="1"/>
-    <w:lsdException w:name="Light Shading" w:uiPriority="60"/>
-    <w:lsdException w:name="Light List" w:uiPriority="61"/>
-    <w:lsdException w:name="Light Grid" w:uiPriority="62"/>
-    <w:lsdException w:name="Medium Shading 1" w:uiPriority="63"/>
-    <w:lsdException w:name="Medium Shading 2" w:uiPriority="64"/>
-    <w:lsdException w:name="Medium List 1" w:uiPriority="65"/>
-    <w:lsdException w:name="Medium List 2" w:uiPriority="66"/>
-    <w:lsdException w:name="Medium Grid 1" w:uiPriority="67"/>
-    <w:lsdException w:name="Medium Grid 2" w:uiPriority="68"/>
-    <w:lsdException w:name="Medium Grid 3" w:uiPriority="69"/>
-    <w:lsdException w:name="Dark List" w:uiPriority="70"/>
-    <w:lsdException w:name="Colorful Shading" w:uiPriority="71"/>
-    <w:lsdException w:name="Colorful List" w:uiPriority="72"/>
-    <w:lsdException w:name="Colorful Grid" w:uiPriority="73"/>
-    <w:lsdException w:name="Light Shading Accent 1" w:uiPriority="60"/>
-    <w:lsdException w:name="Light List Accent 1" w:uiPriority="61"/>
-    <w:lsdException w:name="Light Grid Accent 1" w:uiPriority="62"/>
-    <w:lsdException w:name="Medium Shading 1 Accent 1" w:uiPriority="63"/>
-    <w:lsdException w:name="Medium Shading 2 Accent 1" w:uiPriority="64"/>
-    <w:lsdException w:name="Medium List 1 Accent 1" w:uiPriority="65"/>
-    <w:lsdException w:name="Revision" w:semiHidden="1"/>
-    <w:lsdException w:name="List Paragraph" w:uiPriority="34" w:qFormat="1"/>
-    <w:lsdException w:name="Quote" w:uiPriority="29" w:qFormat="1"/>
-    <w:lsdException w:name="Intense Quote" w:uiPriority="30" w:qFormat="1"/>
-    <w:lsdException w:name="Medium List 2 Accent 1" w:uiPriority="66"/>
-    <w:lsdException w:name="Medium Grid 1 Accent 1" w:uiPriority="67"/>
-    <w:lsdException w:name="Medium Grid 2 Accent 1" w:uiPriority="68"/>
-    <w:lsdException w:name="Medium Grid 3 Accent 1" w:uiPriority="69"/>
-    <w:lsdException w:name="Dark List Accent 1" w:uiPriority="70"/>
-    <w:lsdException w:name="Colorful Shading Accent 1" w:uiPriority="71"/>
-    <w:lsdException w:name="Colorful List Accent 1" w:uiPriority="72"/>
-    <w:lsdException w:name="Colorful Grid Accent 1" w:uiPriority="73"/>
-    <w:lsdException w:name="Light Shading Accent 2" w:uiPriority="60"/>
-    <w:lsdException w:name="Light List Accent 2" w:uiPriority="61"/>
-    <w:lsdException w:name="Light Grid Accent 2" w:uiPriority="62"/>
-    <w:lsdException w:name="Medium Shading 1 Accent 2" w:uiPriority="63"/>
-    <w:lsdException w:name="Medium Shading 2 Accent 2" w:uiPriority="64"/>
-    <w:lsdException w:name="Medium List 1 Accent 2" w:uiPriority="65"/>
-    <w:lsdException w:name="Medium List 2 Accent 2" w:uiPriority="66"/>
-    <w:lsdException w:name="Medium Grid 1 Accent 2" w:uiPriority="67"/>
-    <w:lsdException w:name="Medium Grid 2 Accent 2" w:uiPriority="68"/>
-    <w:lsdException w:name="Medium Grid 3 Accent 2" w:uiPriority="69"/>
-    <w:lsdException w:name="Dark List Accent 2" w:uiPriority="70"/>
-    <w:lsdException w:name="Colorful Shading Accent 2" w:uiPriority="71"/>
-    <w:lsdException w:name="Colorful List Accent 2" w:uiPriority="72"/>
-    <w:lsdException w:name="Colorful Grid Accent 2" w:uiPriority="73"/>
-    <w:lsdException w:name="Light Shading Accent 3" w:uiPriority="60"/>
-    <w:lsdException w:name="Light List Accent 3" w:uiPriority="61"/>
-    <w:lsdException w:name="Light Grid Accent 3" w:uiPriority="62"/>
-    <w:lsdException w:name="Medium Shading 1 Accent 3" w:uiPriority="63"/>
-    <w:lsdException w:name="Medium Shading 2 Accent 3" w:uiPriority="64"/>
-    <w:lsdException w:name="Medium List 1 Accent 3" w:uiPriority="65"/>
-    <w:lsdException w:name="Medium List 2 Accent 3" w:uiPriority="66"/>
-    <w:lsdException w:name="Medium Grid 1 Accent 3" w:uiPriority="67"/>
-    <w:lsdException w:name="Medium Grid 2 Accent 3" w:uiPriority="68"/>
-    <w:lsdException w:name="Medium Grid 3 Accent 3" w:uiPriority="69"/>
-    <w:lsdException w:name="Dark List Accent 3" w:uiPriority="70"/>
-    <w:lsdException w:name="Colorful Shading Accent 3" w:uiPriority="71"/>
-    <w:lsdException w:name="Colorful List Accent 3" w:uiPriority="72"/>
-    <w:lsdException w:name="Colorful Grid Accent 3" w:uiPriority="73"/>
-    <w:lsdException w:name="Light Shading Accent 4" w:uiPriority="60"/>
-    <w:lsdException w:name="Light List Accent 4" w:uiPriority="61"/>
-    <w:lsdException w:name="Light Grid Accent 4" w:uiPriority="62"/>
-    <w:lsdException w:name="Medium Shading 1 Accent 4" w:uiPriority="63"/>
-    <w:lsdException w:name="Medium Shading 2 Accent 4" w:uiPriority="64"/>
-    <w:lsdException w:name="Medium List 1 Accent 4" w:uiPriority="65"/>
-    <w:lsdException w:name="Medium List 2 Accent 4" w:uiPriority="66"/>
-    <w:lsdException w:name="Medium Grid 1 Accent 4" w:uiPriority="67"/>
-    <w:lsdException w:name="Medium Grid 2 Accent 4" w:uiPriority="68"/>
-    <w:lsdException w:name="Medium Grid 3 Accent 4" w:uiPriority="69"/>
-    <w:lsdException w:name="Dark List Accent 4" w:uiPriority="70"/>
-    <w:lsdException w:name="Colorful Shading Accent 4" w:uiPriority="71"/>
-    <w:lsdException w:name="Colorful List Accent 4" w:uiPriority="72"/>
-    <w:lsdException w:name="Colorful Grid Accent 4" w:uiPriority="73"/>
-    <w:lsdException w:name="Light Shading Accent 5" w:uiPriority="60"/>
-    <w:lsdException w:name="Light List Accent 5" w:uiPriority="61"/>
-    <w:lsdException w:name="Light Grid Accent 5" w:uiPriority="62"/>
-    <w:lsdException w:name="Medium Shading 1 Accent 5" w:uiPriority="63"/>
-    <w:lsdException w:name="Medium Shading 2 Accent 5" w:uiPriority="64"/>
-    <w:lsdException w:name="Medium List 1 Accent 5" w:uiPriority="65"/>
-    <w:lsdException w:name="Medium List 2 Accent 5" w:uiPriority="66"/>
-    <w:lsdException w:name="Medium Grid 1 Accent 5" w:uiPriority="67"/>
-    <w:lsdException w:name="Medium Grid 2 Accent 5" w:uiPriority="68"/>
-    <w:lsdException w:name="Medium Grid 3 Accent 5" w:uiPriority="69"/>
-    <w:lsdException w:name="Dark List Accent 5" w:uiPriority="70"/>
-    <w:lsdException w:name="Colorful Shading Accent 5" w:uiPriority="71"/>
-    <w:lsdException w:name="Colorful List Accent 5" w:uiPriority="72"/>
-    <w:lsdException w:name="Colorful Grid Accent 5" w:uiPriority="73"/>
-    <w:lsdException w:name="Light Shading Accent 6" w:uiPriority="60"/>
-    <w:lsdException w:name="Light List Accent 6" w:uiPriority="61"/>
-    <w:lsdException w:name="Light Grid Accent 6" w:uiPriority="62"/>
-    <w:lsdException w:name="Medium Shading 1 Accent 6" w:uiPriority="63"/>
-    <w:lsdException w:name="Medium Shading 2 Accent 6" w:uiPriority="64"/>
-    <w:lsdException w:name="Medium List 1 Accent 6" w:uiPriority="65"/>
-    <w:lsdException w:name="Medium List 2 Accent 6" w:uiPriority="66"/>
-    <w:lsdException w:name="Medium Grid 1 Accent 6" w:uiPriority="67"/>
-    <w:lsdException w:name="Medium Grid 2 Accent 6" w:uiPriority="68"/>
-    <w:lsdException w:name="Medium Grid 3 Accent 6" w:uiPriority="69"/>
-    <w:lsdException w:name="Dark List Accent 6" w:uiPriority="70"/>
-    <w:lsdException w:name="Colorful Shading Accent 6" w:uiPriority="71"/>
-    <w:lsdException w:name="Colorful List Accent 6" w:uiPriority="72"/>
-    <w:lsdException w:name="Colorful Grid Accent 6" w:uiPriority="73"/>
-    <w:lsdException w:name="Subtle Emphasis" w:uiPriority="19" w:qFormat="1"/>
-    <w:lsdException w:name="Intense Emphasis" w:uiPriority="21" w:qFormat="1"/>
-    <w:lsdException w:name="Subtle Reference" w:uiPriority="31" w:qFormat="1"/>
-    <w:lsdException w:name="Intense Reference" w:uiPriority="32" w:qFormat="1"/>
-    <w:lsdException w:name="Book Title" w:uiPriority="33" w:qFormat="1"/>
-    <w:lsdException w:name="Bibliography" w:semiHidden="1" w:uiPriority="37" w:unhideWhenUsed="1"/>
-    <w:lsdException w:name="TOC Heading" w:semiHidden="1" w:uiPriority="39" w:unhideWhenUsed="1" w:qFormat="1"/>
-    <w:lsdException w:name="Plain Table 1" w:uiPriority="41"/>
-    <w:lsdException w:name="Plain Table 2" w:uiPriority="42"/>
-    <w:lsdException w:name="Plain Table 3" w:uiPriority="43"/>
-    <w:lsdException w:name="Plain Table 4" w:uiPriority="44"/>
-    <w:lsdException w:name="Plain Table 5" w:uiPriority="45"/>
-    <w:lsdException w:name="Grid Table Light" w:uiPriority="40"/>
-    <w:lsdException w:name="Grid Table 1 Light" w:uiPriority="46"/>
-    <w:lsdException w:name="Grid Table 2" w:uiPriority="47"/>
-    <w:lsdException w:name="Grid Table 3" w:uiPriority="48"/>
-    <w:lsdException w:name="Grid Table 4" w:uiPriority="49"/>
-    <w:lsdException w:name="Grid Table 5 Dark" w:uiPriority="50"/>
-    <w:lsdException w:name="Grid Table 6 Colorful" w:uiPriority="51"/>
-    <w:lsdException w:name="Grid Table 7 Colorful" w:uiPriority="52"/>
-    <w:lsdException w:name="Grid Table 1 Light Accent 1" w:uiPriority="46"/>
-    <w:lsdException w:name="Grid Table 2 Accent 1" w:uiPriority="47"/>
-    <w:lsdException w:name="Grid Table 3 Accent 1" w:uiPriority="48"/>
-    <w:lsdException w:name="Grid Table 4 Accent 1" w:uiPriority="49"/>
-    <w:lsdException w:name="Grid Table 5 Dark Accent 1" w:uiPriority="50"/>
-    <w:lsdException w:name="Grid Table 6 Colorful Accent 1" w:uiPriority="51"/>
-    <w:lsdException w:name="Grid Table 7 Colorful Accent 1" w:uiPriority="52"/>
-    <w:lsdException w:name="Grid Table 1 Light Accent 2" w:uiPriority="46"/>
-    <w:lsdException w:name="Grid Table 2 Accent 2" w:uiPriority="47"/>
-    <w:lsdException w:name="Grid Table 3 Accent 2" w:uiPriority="48"/>
-    <w:lsdException w:name="Grid Table 4 Accent 2" w:uiPriority="49"/>
-    <w:lsdException w:name="Grid Table 5 Dark Accent 2" w:uiPriority="50"/>
-    <w:lsdException w:name="Grid Table 6 Colorful Accent 2" w:uiPriority="51"/>
-    <w:lsdException w:name="Grid Table 7 Colorful Accent 2" w:uiPriority="52"/>
-    <w:lsdException w:name="Grid Table 1 Light Accent 3" w:uiPriority="46"/>
-    <w:lsdException w:name="Grid Table 2 Accent 3" w:uiPriority="47"/>
-    <w:lsdException w:name="Grid Table 3 Accent 3" w:uiPriority="48"/>
-    <w:lsdException w:name="Grid Table 4 Accent 3" w:uiPriority="49"/>
-    <w:lsdException w:name="Grid Table 5 Dark Accent 3" w:uiPriority="50"/>
-    <w:lsdException w:name="Grid Table 6 Colorful Accent 3" w:uiPriority="51"/>
-    <w:lsdException w:name="Grid Table 7 Colorful Accent 3" w:uiPriority="52"/>
-    <w:lsdException w:name="Grid Table 1 Light Accent 4" w:uiPriority="46"/>
-    <w:lsdException w:name="Grid Table 2 Accent 4" w:uiPriority="47"/>
-    <w:lsdException w:name="Grid Table 3 Accent 4" w:uiPriority="48"/>
-    <w:lsdException w:name="Grid Table 4 Accent 4" w:uiPriority="49"/>
-    <w:lsdException w:name="Grid Table 5 Dark Accent 4" w:uiPriority="50"/>
-    <w:lsdException w:name="Grid Table 6 Colorful Accent 4" w:uiPriority="51"/>
-    <w:lsdException w:name="Grid Table 7 Colorful Accent 4" w:uiPriority="52"/>
-    <w:lsdException w:name="Grid Table 1 Light Accent 5" w:uiPriority="46"/>
-    <w:lsdException w:name="Grid Table 2 Accent 5" w:uiPriority="47"/>
-    <w:lsdException w:name="Grid Table 3 Accent 5" w:uiPriority="48"/>
-    <w:lsdException w:name="Grid Table 4 Accent 5" w:uiPriority="49"/>
-    <w:lsdException w:name="Grid Table 5 Dark Accent 5" w:uiPriority="50"/>
-    <w:lsdException w:name="Grid Table 6 Colorful Accent 5" w:uiPriority="51"/>
-    <w:lsdException w:name="Grid Table 7 Colorful Accent 5" w:uiPriority="52"/>
-    <w:lsdException w:name="Grid Table 1 Light Accent 6" w:uiPriority="46"/>
-    <w:lsdException w:name="Grid Table 2 Accent 6" w:uiPriority="47"/>
-    <w:lsdException w:name="Grid Table 3 Accent 6" w:uiPriority="48"/>
-    <w:lsdException w:name="Grid Table 4 Accent 6" w:uiPriority="49"/>
-    <w:lsdException w:name="Grid Table 5 Dark Accent 6" w:uiPriority="50"/>
-    <w:lsdException w:name="Grid Table 6 Colorful Accent 6" w:uiPriority="51"/>
-    <w:lsdException w:name="Grid Table 7 Colorful Accent 6" w:uiPriority="52"/>
-    <w:lsdException w:name="List Table 1 Light" w:uiPriority="46"/>
-    <w:lsdException w:name="List Table 2" w:uiPriority="47"/>
-    <w:lsdException w:name="List Table 3" w:uiPriority="48"/>
-    <w:lsdException w:name="List Table 4" w:uiPriority="49"/>
-    <w:lsdException w:name="List Table 5 Dark" w:uiPriority="50"/>
-    <w:lsdException w:name="List Table 6 Colorful" w:uiPriority="51"/>
-    <w:lsdException w:name="List Table 7 Colorful" w:uiPriority="52"/>
-    <w:lsdException w:name="List Table 1 Light Accent 1" w:uiPriority="46"/>
-    <w:lsdException w:name="List Table 2 Accent 1" w:uiPriority="47"/>
-    <w:lsdException w:name="List Table 3 Accent 1" w:uiPriority="48"/>
-    <w:lsdException w:name="List Table 4 Accent 1" w:uiPriority="49"/>
-    <w:lsdException w:name="List Table 5 Dark Accent 1" w:uiPriority="50"/>
-    <w:lsdException w:name="List Table 6 Colorful Accent 1" w:uiPriority="51"/>
-    <w:lsdException w:name="List Table 7 Colorful Accent 1" w:uiPriority="52"/>
-    <w:lsdException w:name="List Table 1 Light Accent 2" w:uiPriority="46"/>
-    <w:lsdException w:name="List Table 2 Accent 2" w:uiPriority="47"/>
-    <w:lsdException w:name="List Table 3 Accent 2" w:uiPriority="48"/>
-    <w:lsdException w:name="List Table 4 Accent 2" w:uiPriority="49"/>
-    <w:lsdException w:name="List Table 5 Dark Accent 2" w:uiPriority="50"/>
-    <w:lsdException w:name="List Table 6 Colorful Accent 2" w:uiPriority="51"/>
-    <w:lsdException w:name="List Table 7 Colorful Accent 2" w:uiPriority="52"/>
-    <w:lsdException w:name="List Table 1 Light Accent 3" w:uiPriority="46"/>
-    <w:lsdException w:name="List Table 2 Accent 3" w:uiPriority="47"/>
-    <w:lsdException w:name="List Table 3 Accent 3" w:uiPriority="48"/>
-    <w:lsdException w:name="List Table 4 Accent 3" w:uiPriority="49"/>
-    <w:lsdException w:name="List Table 5 Dark Accent 3" w:uiPriority="50"/>
-    <w:lsdException w:name="List Table 6 Colorful Accent 3" w:uiPriority="51"/>
-    <w:lsdException w:name="List Table 7 Colorful Accent 3" w:uiPriority="52"/>
-    <w:lsdException w:name="List Table 1 Light Accent 4" w:uiPriority="46"/>
-    <w:lsdException w:name="List Table 2 Accent 4" w:uiPriority="47"/>
-    <w:lsdException w:name="List Table 3 Accent 4" w:uiPriority="48"/>
-    <w:lsdException w:name="List Table 4 Accent 4" w:uiPriority="49"/>
-    <w:lsdException w:name="List Table 5 Dark Accent 4" w:uiPriority="50"/>
-    <w:lsdException w:name="List Table 6 Colorful Accent 4" w:uiPriority="51"/>
-    <w:lsdException w:name="List Table 7 Colorful Accent 4" w:uiPriority="52"/>
-    <w:lsdException w:name="List Table 1 Light Accent 5" w:uiPriority="46"/>
-    <w:lsdException w:name="List Table 2 Accent 5" w:uiPriority="47"/>
-    <w:lsdException w:name="List Table 3 Accent 5" w:uiPriority="48"/>
-    <w:lsdException w:name="List Table 4 Accent 5" w:uiPriority="49"/>
-    <w:lsdException w:name="List Table 5 Dark Accent 5" w:uiPriority="50"/>
-    <w:lsdException w:name="List Table 6 Colorful Accent 5" w:uiPriority="51"/>
-    <w:lsdException w:name="List Table 7 Colorful Accent 5" w:uiPriority="52"/>
-    <w:lsdException w:name="List Table 1 Light Accent 6" w:uiPriority="46"/>
-    <w:lsdException w:name="List Table 2 Accent 6" w:uiPriority="47"/>
-    <w:lsdException w:name="List Table 3 Accent 6" w:uiPriority="48"/>
-    <w:lsdException w:name="List Table 4 Accent 6" w:uiPriority="49"/>
-    <w:lsdException w:name="List Table 5 Dark Accent 6" w:uiPriority="50"/>
-    <w:lsdException w:name="List Table 6 Colorful Accent 6" w:uiPriority="51"/>
-    <w:lsdException w:name="List Table 7 Colorful Accent 6" w:uiPriority="52"/>
-  </w:latentStyles>
-  <w:style w:type="paragraph" w:default="1" w:styleId="Normal">
-    <w:name w:val="Normal"/>
-    <w:qFormat/>
-  </w:style>
-  <w:style w:type="character" w:default="1" w:styleId="DefaultParagraphFont">
-    <w:name w:val="Default Paragraph Font"/>
-    <w:uiPriority w:val="1"/>
-    <w:semiHidden/>
-    <w:unhideWhenUsed/>
-  </w:style>
-  <w:style w:type="table" w:default="1" w:styleId="TableNormal">
-    <w:name w:val="Normal Table"/>
+  <w:style w:type="paragraph" w:styleId="BalloonText">
+    <w:name w:val="Balloon Text"/>
+    <w:basedOn w:val="Normal"/>
+    <w:link w:val="BalloonTextChar"/>
     <w:uiPriority w:val="99"/>
     <w:semiHidden/>
     <w:unhideWhenUsed/>
-    <w:tblPr>
-      <w:tblInd w:w="0" w:type="dxa"/>
-      <w:tblCellMar>
-        <w:top w:w="0" w:type="dxa"/>
-        <w:left w:w="108" w:type="dxa"/>
-        <w:bottom w:w="0" w:type="dxa"/>
-        <w:right w:w="108" w:type="dxa"/>
-      </w:tblCellMar>
-    </w:tblPr>
+    <w:rsid w:val="00171EF3"/>
+    <w:pPr>
+      <w:spacing w:line="240" w:lineRule="auto"/>
+    </w:pPr>
+    <w:rPr>
+      <w:rFonts w:ascii="Segoe UI" w:hAnsi="Segoe UI" w:cs="Segoe UI"/>
+      <w:sz w:val="18"/>
+      <w:szCs w:val="18"/>
+    </w:rPr>
   </w:style>
-  <w:style w:type="numbering" w:default="1" w:styleId="NoList">
-    <w:name w:val="No List"/>
+  <w:style w:type="character" w:customStyle="1" w:styleId="BalloonTextChar">
+    <w:name w:val="Balloon Text Char"/>
+    <w:basedOn w:val="DefaultParagraphFont"/>
+    <w:link w:val="BalloonText"/>
+    <w:uiPriority w:val="99"/>
+    <w:semiHidden/>
+    <w:rsid w:val="00171EF3"/>
+    <w:rPr>
+      <w:rFonts w:ascii="Segoe UI" w:hAnsi="Segoe UI" w:cs="Segoe UI"/>
+      <w:sz w:val="18"/>
+      <w:szCs w:val="18"/>
+    </w:rPr>
+  </w:style>
+  <w:style w:type="paragraph" w:styleId="CommentSubject">
+    <w:name w:val="annotation subject"/>
+    <w:basedOn w:val="CommentText"/>
+    <w:next w:val="CommentText"/>
+    <w:link w:val="CommentSubjectChar"/>
     <w:uiPriority w:val="99"/>
     <w:semiHidden/>
     <w:unhideWhenUsed/>
+    <w:rsid w:val="00CC07EC"/>
+    <w:rPr>
+      <w:b/>
+      <w:bCs/>
+    </w:rPr>
   </w:style>
-  <w:style w:type="paragraph" w:customStyle="1" w:styleId="7726FA7E123945A9BA5BD366F896C606">
-    <w:name w:val="7726FA7E123945A9BA5BD366F896C606"/>
-    <w:rsid w:val="00004E89"/>
-  </w:style>
-  <w:style w:type="paragraph" w:customStyle="1" w:styleId="51F28F750ABE499991C0D9D5F8B17733">
-    <w:name w:val="51F28F750ABE499991C0D9D5F8B17733"/>
-    <w:rsid w:val="00004E89"/>
-  </w:style>
-  <w:style w:type="paragraph" w:customStyle="1" w:styleId="B59D8D569FDD4EF5950C7B26010A2678">
-    <w:name w:val="B59D8D569FDD4EF5950C7B26010A2678"/>
-    <w:rsid w:val="00004E89"/>
+  <w:style w:type="character" w:customStyle="1" w:styleId="CommentSubjectChar">
+    <w:name w:val="Comment Subject Char"/>
+    <w:basedOn w:val="CommentTextChar"/>
+    <w:link w:val="CommentSubject"/>
+    <w:uiPriority w:val="99"/>
+    <w:semiHidden/>
+    <w:rsid w:val="00CC07EC"/>
+    <w:rPr>
+      <w:b/>
+      <w:bCs/>
+      <w:sz w:val="20"/>
+      <w:szCs w:val="20"/>
+    </w:rPr>
   </w:style>
 </w:styles>
-</file>
-
-<file path=word/glossary/webSettings.xml><?xml version="1.0" encoding="utf-8"?>
-<w:webSettings xmlns:mc="http://schemas.openxmlformats.org/markup-compatibility/2006" xmlns:r="http://schemas.openxmlformats.org/officeDocument/2006/relationships" xmlns:w="http://schemas.openxmlformats.org/wordprocessingml/2006/main" xmlns:w14="http://schemas.microsoft.com/office/word/2010/wordml" xmlns:w15="http://schemas.microsoft.com/office/word/2012/wordml" mc:Ignorable="w14 w15">
-  <w:optimizeForBrowser/>
-  <w:allowPNG/>
-</w:webSettings>
 </file>
 
 <file path=word/theme/theme1.xml><?xml version="1.0" encoding="utf-8"?>
@@ -8519,7 +6615,7 @@
 </file>
 
 <file path=customXml/itemProps1.xml><?xml version="1.0" encoding="utf-8"?>
-<ds:datastoreItem xmlns:ds="http://schemas.openxmlformats.org/officeDocument/2006/customXml" ds:itemID="{E62B310F-783E-4203-9958-8820368C58F5}">
+<ds:datastoreItem xmlns:ds="http://schemas.openxmlformats.org/officeDocument/2006/customXml" ds:itemID="{39E28581-C874-46F1-8750-377F4EC1C2D4}">
   <ds:schemaRefs>
     <ds:schemaRef ds:uri="http://schemas.openxmlformats.org/officeDocument/2006/bibliography"/>
   </ds:schemaRefs>

</xml_diff>